<commit_message>
Adding Project Plan to Draft.
</commit_message>
<xml_diff>
--- a/CS4125_TEAM_BASED_PROJECT_Draft.docx
+++ b/CS4125_TEAM_BASED_PROJECT_Draft.docx
@@ -4364,7 +4364,7 @@
             </w:rPr>
             <w:fldChar w:fldCharType="separate"/>
           </w:r>
-          <w:hyperlink w:anchor="_Toc53742968" w:history="1">
+          <w:hyperlink w:anchor="_Toc54002974" w:history="1">
             <w:r>
               <w:rPr>
                 <w:rStyle w:val="Hyperlink"/>
@@ -4391,7 +4391,7 @@
                 <w:noProof/>
                 <w:webHidden/>
               </w:rPr>
-              <w:instrText xml:space="preserve"> PAGEREF _Toc53742968 \h </w:instrText>
+              <w:instrText xml:space="preserve"> PAGEREF _Toc54002974 \h </w:instrText>
             </w:r>
             <w:r>
               <w:rPr>
@@ -4434,7 +4434,7 @@
               <w:lang w:eastAsia="en-IE"/>
             </w:rPr>
           </w:pPr>
-          <w:hyperlink w:anchor="_Toc53742969" w:history="1">
+          <w:hyperlink w:anchor="_Toc54002975" w:history="1">
             <w:r>
               <w:rPr>
                 <w:rStyle w:val="Hyperlink"/>
@@ -4461,7 +4461,7 @@
                 <w:noProof/>
                 <w:webHidden/>
               </w:rPr>
-              <w:instrText xml:space="preserve"> PAGEREF _Toc53742969 \h </w:instrText>
+              <w:instrText xml:space="preserve"> PAGEREF _Toc54002975 \h </w:instrText>
             </w:r>
             <w:r>
               <w:rPr>
@@ -4504,7 +4504,7 @@
               <w:lang w:eastAsia="en-IE"/>
             </w:rPr>
           </w:pPr>
-          <w:hyperlink w:anchor="_Toc53742970" w:history="1">
+          <w:hyperlink w:anchor="_Toc54002976" w:history="1">
             <w:r>
               <w:rPr>
                 <w:rStyle w:val="Hyperlink"/>
@@ -4531,7 +4531,7 @@
                 <w:noProof/>
                 <w:webHidden/>
               </w:rPr>
-              <w:instrText xml:space="preserve"> PAGEREF _Toc53742970 \h </w:instrText>
+              <w:instrText xml:space="preserve"> PAGEREF _Toc54002976 \h </w:instrText>
             </w:r>
             <w:r>
               <w:rPr>
@@ -4574,7 +4574,7 @@
               <w:lang w:eastAsia="en-IE"/>
             </w:rPr>
           </w:pPr>
-          <w:hyperlink w:anchor="_Toc53742971" w:history="1">
+          <w:hyperlink w:anchor="_Toc54002977" w:history="1">
             <w:r>
               <w:rPr>
                 <w:rStyle w:val="Hyperlink"/>
@@ -4601,7 +4601,7 @@
                 <w:noProof/>
                 <w:webHidden/>
               </w:rPr>
-              <w:instrText xml:space="preserve"> PAGEREF _Toc53742971 \h </w:instrText>
+              <w:instrText xml:space="preserve"> PAGEREF _Toc54002977 \h </w:instrText>
             </w:r>
             <w:r>
               <w:rPr>
@@ -4621,7 +4621,7 @@
                 <w:noProof/>
                 <w:webHidden/>
               </w:rPr>
-              <w:t>2</w:t>
+              <w:t>3</w:t>
             </w:r>
             <w:r>
               <w:rPr>
@@ -4644,7 +4644,7 @@
               <w:lang w:eastAsia="en-IE"/>
             </w:rPr>
           </w:pPr>
-          <w:hyperlink w:anchor="_Toc53742972" w:history="1">
+          <w:hyperlink w:anchor="_Toc54002978" w:history="1">
             <w:r>
               <w:rPr>
                 <w:rStyle w:val="Hyperlink"/>
@@ -4671,7 +4671,7 @@
                 <w:noProof/>
                 <w:webHidden/>
               </w:rPr>
-              <w:instrText xml:space="preserve"> PAGEREF _Toc53742972 \h </w:instrText>
+              <w:instrText xml:space="preserve"> PAGEREF _Toc54002978 \h </w:instrText>
             </w:r>
             <w:r>
               <w:rPr>
@@ -4691,7 +4691,7 @@
                 <w:noProof/>
                 <w:webHidden/>
               </w:rPr>
-              <w:t>2</w:t>
+              <w:t>3</w:t>
             </w:r>
             <w:r>
               <w:rPr>
@@ -4714,7 +4714,7 @@
               <w:lang w:eastAsia="en-IE"/>
             </w:rPr>
           </w:pPr>
-          <w:hyperlink w:anchor="_Toc53742973" w:history="1">
+          <w:hyperlink w:anchor="_Toc54002979" w:history="1">
             <w:r>
               <w:rPr>
                 <w:rStyle w:val="Hyperlink"/>
@@ -4741,7 +4741,7 @@
                 <w:noProof/>
                 <w:webHidden/>
               </w:rPr>
-              <w:instrText xml:space="preserve"> PAGEREF _Toc53742973 \h </w:instrText>
+              <w:instrText xml:space="preserve"> PAGEREF _Toc54002979 \h </w:instrText>
             </w:r>
             <w:r>
               <w:rPr>
@@ -4761,7 +4761,7 @@
                 <w:noProof/>
                 <w:webHidden/>
               </w:rPr>
-              <w:t>2</w:t>
+              <w:t>3</w:t>
             </w:r>
             <w:r>
               <w:rPr>
@@ -4784,7 +4784,7 @@
               <w:lang w:eastAsia="en-IE"/>
             </w:rPr>
           </w:pPr>
-          <w:hyperlink w:anchor="_Toc53742974" w:history="1">
+          <w:hyperlink w:anchor="_Toc54002980" w:history="1">
             <w:r>
               <w:rPr>
                 <w:rStyle w:val="Hyperlink"/>
@@ -4811,7 +4811,7 @@
                 <w:noProof/>
                 <w:webHidden/>
               </w:rPr>
-              <w:instrText xml:space="preserve"> PAGEREF _Toc53742974 \h </w:instrText>
+              <w:instrText xml:space="preserve"> PAGEREF _Toc54002980 \h </w:instrText>
             </w:r>
             <w:r>
               <w:rPr>
@@ -4831,7 +4831,7 @@
                 <w:noProof/>
                 <w:webHidden/>
               </w:rPr>
-              <w:t>2</w:t>
+              <w:t>3</w:t>
             </w:r>
             <w:r>
               <w:rPr>
@@ -4854,7 +4854,7 @@
               <w:lang w:eastAsia="en-IE"/>
             </w:rPr>
           </w:pPr>
-          <w:hyperlink w:anchor="_Toc53742975" w:history="1">
+          <w:hyperlink w:anchor="_Toc54002981" w:history="1">
             <w:r>
               <w:rPr>
                 <w:rStyle w:val="Hyperlink"/>
@@ -4881,7 +4881,7 @@
                 <w:noProof/>
                 <w:webHidden/>
               </w:rPr>
-              <w:instrText xml:space="preserve"> PAGEREF _Toc53742975 \h </w:instrText>
+              <w:instrText xml:space="preserve"> PAGEREF _Toc54002981 \h </w:instrText>
             </w:r>
             <w:r>
               <w:rPr>
@@ -4901,7 +4901,7 @@
                 <w:noProof/>
                 <w:webHidden/>
               </w:rPr>
-              <w:t>2</w:t>
+              <w:t>3</w:t>
             </w:r>
             <w:r>
               <w:rPr>
@@ -4924,7 +4924,7 @@
               <w:lang w:eastAsia="en-IE"/>
             </w:rPr>
           </w:pPr>
-          <w:hyperlink w:anchor="_Toc53742976" w:history="1">
+          <w:hyperlink w:anchor="_Toc54002982" w:history="1">
             <w:r>
               <w:rPr>
                 <w:rStyle w:val="Hyperlink"/>
@@ -4951,7 +4951,7 @@
                 <w:noProof/>
                 <w:webHidden/>
               </w:rPr>
-              <w:instrText xml:space="preserve"> PAGEREF _Toc53742976 \h </w:instrText>
+              <w:instrText xml:space="preserve"> PAGEREF _Toc54002982 \h </w:instrText>
             </w:r>
             <w:r>
               <w:rPr>
@@ -4971,7 +4971,7 @@
                 <w:noProof/>
                 <w:webHidden/>
               </w:rPr>
-              <w:t>2</w:t>
+              <w:t>3</w:t>
             </w:r>
             <w:r>
               <w:rPr>
@@ -4994,7 +4994,7 @@
               <w:lang w:eastAsia="en-IE"/>
             </w:rPr>
           </w:pPr>
-          <w:hyperlink w:anchor="_Toc53742977" w:history="1">
+          <w:hyperlink w:anchor="_Toc54002983" w:history="1">
             <w:r>
               <w:rPr>
                 <w:rStyle w:val="Hyperlink"/>
@@ -5021,7 +5021,7 @@
                 <w:noProof/>
                 <w:webHidden/>
               </w:rPr>
-              <w:instrText xml:space="preserve"> PAGEREF _Toc53742977 \h </w:instrText>
+              <w:instrText xml:space="preserve"> PAGEREF _Toc54002983 \h </w:instrText>
             </w:r>
             <w:r>
               <w:rPr>
@@ -5041,7 +5041,7 @@
                 <w:noProof/>
                 <w:webHidden/>
               </w:rPr>
-              <w:t>2</w:t>
+              <w:t>3</w:t>
             </w:r>
             <w:r>
               <w:rPr>
@@ -5064,7 +5064,7 @@
               <w:lang w:eastAsia="en-IE"/>
             </w:rPr>
           </w:pPr>
-          <w:hyperlink w:anchor="_Toc53742978" w:history="1">
+          <w:hyperlink w:anchor="_Toc54002984" w:history="1">
             <w:r>
               <w:rPr>
                 <w:rStyle w:val="Hyperlink"/>
@@ -5091,7 +5091,7 @@
                 <w:noProof/>
                 <w:webHidden/>
               </w:rPr>
-              <w:instrText xml:space="preserve"> PAGEREF _Toc53742978 \h </w:instrText>
+              <w:instrText xml:space="preserve"> PAGEREF _Toc54002984 \h </w:instrText>
             </w:r>
             <w:r>
               <w:rPr>
@@ -5111,7 +5111,7 @@
                 <w:noProof/>
                 <w:webHidden/>
               </w:rPr>
-              <w:t>2</w:t>
+              <w:t>3</w:t>
             </w:r>
             <w:r>
               <w:rPr>
@@ -5134,7 +5134,7 @@
               <w:lang w:eastAsia="en-IE"/>
             </w:rPr>
           </w:pPr>
-          <w:hyperlink w:anchor="_Toc53742979" w:history="1">
+          <w:hyperlink w:anchor="_Toc54002985" w:history="1">
             <w:r>
               <w:rPr>
                 <w:rStyle w:val="Hyperlink"/>
@@ -5161,7 +5161,7 @@
                 <w:noProof/>
                 <w:webHidden/>
               </w:rPr>
-              <w:instrText xml:space="preserve"> PAGEREF _Toc53742979 \h </w:instrText>
+              <w:instrText xml:space="preserve"> PAGEREF _Toc54002985 \h </w:instrText>
             </w:r>
             <w:r>
               <w:rPr>
@@ -5181,7 +5181,7 @@
                 <w:noProof/>
                 <w:webHidden/>
               </w:rPr>
-              <w:t>2</w:t>
+              <w:t>3</w:t>
             </w:r>
             <w:r>
               <w:rPr>
@@ -5234,7 +5234,7 @@
       <w:pPr>
         <w:pStyle w:val="Heading1"/>
       </w:pPr>
-      <w:bookmarkStart w:id="0" w:name="_Toc53742968"/>
+      <w:bookmarkStart w:id="0" w:name="_Toc54002974"/>
       <w:r>
         <w:lastRenderedPageBreak/>
         <w:t>Business Scenario</w:t>
@@ -5248,7 +5248,7 @@
       <w:pPr>
         <w:pStyle w:val="Heading1"/>
       </w:pPr>
-      <w:bookmarkStart w:id="1" w:name="_Toc53742969"/>
+      <w:bookmarkStart w:id="1" w:name="_Toc54002975"/>
       <w:r>
         <w:t>Software Lifecycle</w:t>
       </w:r>
@@ -5258,7 +5258,7 @@
       <w:pPr>
         <w:pStyle w:val="Heading1"/>
       </w:pPr>
-      <w:bookmarkStart w:id="2" w:name="_Toc53742970"/>
+      <w:bookmarkStart w:id="2" w:name="_Toc54002976"/>
       <w:r>
         <w:t>Project plan</w:t>
       </w:r>
@@ -5267,23 +5267,1689 @@
         <w:t xml:space="preserve"> </w:t>
       </w:r>
     </w:p>
+    <w:tbl>
+      <w:tblPr>
+        <w:tblStyle w:val="TableGrid"/>
+        <w:tblW w:w="9067" w:type="dxa"/>
+        <w:tblLook w:val="04A0" w:firstRow="1" w:lastRow="0" w:firstColumn="1" w:lastColumn="0" w:noHBand="0" w:noVBand="1"/>
+      </w:tblPr>
+      <w:tblGrid>
+        <w:gridCol w:w="2034"/>
+        <w:gridCol w:w="3915"/>
+        <w:gridCol w:w="1843"/>
+        <w:gridCol w:w="1275"/>
+      </w:tblGrid>
+      <w:tr>
+        <w:tc>
+          <w:tcPr>
+            <w:tcW w:w="2034" w:type="dxa"/>
+          </w:tcPr>
+          <w:p>
+            <w:pPr>
+              <w:rPr>
+                <w:lang w:val="en-GB"/>
+              </w:rPr>
+            </w:pPr>
+            <w:r>
+              <w:rPr>
+                <w:lang w:val="en-GB"/>
+              </w:rPr>
+              <w:t>Deliverable</w:t>
+            </w:r>
+          </w:p>
+        </w:tc>
+        <w:tc>
+          <w:tcPr>
+            <w:tcW w:w="3915" w:type="dxa"/>
+          </w:tcPr>
+          <w:p>
+            <w:pPr>
+              <w:rPr>
+                <w:lang w:val="en-GB"/>
+              </w:rPr>
+            </w:pPr>
+            <w:r>
+              <w:rPr>
+                <w:lang w:val="en-GB"/>
+              </w:rPr>
+              <w:t xml:space="preserve">Description </w:t>
+            </w:r>
+          </w:p>
+        </w:tc>
+        <w:tc>
+          <w:tcPr>
+            <w:tcW w:w="1843" w:type="dxa"/>
+          </w:tcPr>
+          <w:p>
+            <w:pPr>
+              <w:jc w:val="center"/>
+              <w:rPr>
+                <w:lang w:val="en-GB"/>
+              </w:rPr>
+            </w:pPr>
+            <w:r>
+              <w:rPr>
+                <w:lang w:val="en-GB"/>
+              </w:rPr>
+              <w:t>Responsibility</w:t>
+            </w:r>
+          </w:p>
+        </w:tc>
+        <w:tc>
+          <w:tcPr>
+            <w:tcW w:w="1275" w:type="dxa"/>
+          </w:tcPr>
+          <w:p>
+            <w:pPr>
+              <w:jc w:val="center"/>
+              <w:rPr>
+                <w:lang w:val="en-GB"/>
+              </w:rPr>
+            </w:pPr>
+            <w:r>
+              <w:rPr>
+                <w:lang w:val="en-GB"/>
+              </w:rPr>
+              <w:t>Week</w:t>
+            </w:r>
+          </w:p>
+        </w:tc>
+      </w:tr>
+      <w:tr>
+        <w:tc>
+          <w:tcPr>
+            <w:tcW w:w="2034" w:type="dxa"/>
+          </w:tcPr>
+          <w:p>
+            <w:pPr>
+              <w:rPr>
+                <w:lang w:val="en-GB"/>
+              </w:rPr>
+            </w:pPr>
+            <w:r>
+              <w:rPr>
+                <w:lang w:val="en-GB"/>
+              </w:rPr>
+              <w:t>Business Scenario</w:t>
+            </w:r>
+          </w:p>
+        </w:tc>
+        <w:tc>
+          <w:tcPr>
+            <w:tcW w:w="3915" w:type="dxa"/>
+          </w:tcPr>
+          <w:p>
+            <w:pPr>
+              <w:pStyle w:val="ListParagraph"/>
+              <w:numPr>
+                <w:ilvl w:val="0"/>
+                <w:numId w:val="1"/>
+              </w:numPr>
+              <w:rPr>
+                <w:lang w:val="en-GB"/>
+              </w:rPr>
+            </w:pPr>
+            <w:r>
+              <w:rPr>
+                <w:lang w:val="en-GB"/>
+              </w:rPr>
+              <w:t>Concept</w:t>
+            </w:r>
+          </w:p>
+        </w:tc>
+        <w:tc>
+          <w:tcPr>
+            <w:tcW w:w="1843" w:type="dxa"/>
+          </w:tcPr>
+          <w:p>
+            <w:pPr>
+              <w:jc w:val="center"/>
+              <w:rPr>
+                <w:lang w:val="en-GB"/>
+              </w:rPr>
+            </w:pPr>
+            <w:r>
+              <w:rPr>
+                <w:lang w:val="en-GB"/>
+              </w:rPr>
+              <w:t>Darragh</w:t>
+            </w:r>
+          </w:p>
+        </w:tc>
+        <w:tc>
+          <w:tcPr>
+            <w:tcW w:w="1275" w:type="dxa"/>
+          </w:tcPr>
+          <w:p>
+            <w:pPr>
+              <w:jc w:val="center"/>
+              <w:rPr>
+                <w:lang w:val="en-GB"/>
+              </w:rPr>
+            </w:pPr>
+            <w:r>
+              <w:rPr>
+                <w:lang w:val="en-GB"/>
+              </w:rPr>
+              <w:t>4</w:t>
+            </w:r>
+          </w:p>
+        </w:tc>
+      </w:tr>
+      <w:tr>
+        <w:tc>
+          <w:tcPr>
+            <w:tcW w:w="2034" w:type="dxa"/>
+          </w:tcPr>
+          <w:p>
+            <w:pPr>
+              <w:rPr>
+                <w:lang w:val="en-GB"/>
+              </w:rPr>
+            </w:pPr>
+            <w:r>
+              <w:rPr>
+                <w:lang w:val="en-GB"/>
+              </w:rPr>
+              <w:t>Software Lifecycle</w:t>
+            </w:r>
+          </w:p>
+        </w:tc>
+        <w:tc>
+          <w:tcPr>
+            <w:tcW w:w="3915" w:type="dxa"/>
+          </w:tcPr>
+          <w:p>
+            <w:pPr>
+              <w:pStyle w:val="ListParagraph"/>
+              <w:numPr>
+                <w:ilvl w:val="0"/>
+                <w:numId w:val="2"/>
+              </w:numPr>
+              <w:rPr>
+                <w:lang w:val="en-GB"/>
+              </w:rPr>
+            </w:pPr>
+            <w:r>
+              <w:rPr>
+                <w:lang w:val="en-GB"/>
+              </w:rPr>
+              <w:t>Introduction</w:t>
+            </w:r>
+          </w:p>
+          <w:p>
+            <w:pPr>
+              <w:pStyle w:val="ListParagraph"/>
+              <w:numPr>
+                <w:ilvl w:val="0"/>
+                <w:numId w:val="2"/>
+              </w:numPr>
+              <w:rPr>
+                <w:lang w:val="en-GB"/>
+              </w:rPr>
+            </w:pPr>
+            <w:r>
+              <w:rPr>
+                <w:lang w:val="en-GB"/>
+              </w:rPr>
+              <w:t>Agile</w:t>
+            </w:r>
+          </w:p>
+        </w:tc>
+        <w:tc>
+          <w:tcPr>
+            <w:tcW w:w="1843" w:type="dxa"/>
+          </w:tcPr>
+          <w:p>
+            <w:pPr>
+              <w:jc w:val="center"/>
+              <w:rPr>
+                <w:lang w:val="en-GB"/>
+              </w:rPr>
+            </w:pPr>
+            <w:r>
+              <w:rPr>
+                <w:lang w:val="en-GB"/>
+              </w:rPr>
+              <w:t>Eoghan</w:t>
+            </w:r>
+          </w:p>
+        </w:tc>
+        <w:tc>
+          <w:tcPr>
+            <w:tcW w:w="1275" w:type="dxa"/>
+          </w:tcPr>
+          <w:p>
+            <w:pPr>
+              <w:jc w:val="center"/>
+              <w:rPr>
+                <w:lang w:val="en-GB"/>
+              </w:rPr>
+            </w:pPr>
+            <w:r>
+              <w:rPr>
+                <w:lang w:val="en-GB"/>
+              </w:rPr>
+              <w:t>4</w:t>
+            </w:r>
+          </w:p>
+        </w:tc>
+      </w:tr>
+      <w:tr>
+        <w:tc>
+          <w:tcPr>
+            <w:tcW w:w="2034" w:type="dxa"/>
+          </w:tcPr>
+          <w:p>
+            <w:pPr>
+              <w:rPr>
+                <w:lang w:val="en-GB"/>
+              </w:rPr>
+            </w:pPr>
+            <w:r>
+              <w:rPr>
+                <w:lang w:val="en-GB"/>
+              </w:rPr>
+              <w:t>Project Plan</w:t>
+            </w:r>
+          </w:p>
+        </w:tc>
+        <w:tc>
+          <w:tcPr>
+            <w:tcW w:w="3915" w:type="dxa"/>
+          </w:tcPr>
+          <w:p>
+            <w:pPr>
+              <w:pStyle w:val="ListParagraph"/>
+              <w:numPr>
+                <w:ilvl w:val="0"/>
+                <w:numId w:val="3"/>
+              </w:numPr>
+              <w:rPr>
+                <w:lang w:val="en-GB"/>
+              </w:rPr>
+            </w:pPr>
+            <w:r>
+              <w:rPr>
+                <w:lang w:val="en-GB"/>
+              </w:rPr>
+              <w:t>Project Plan Table</w:t>
+            </w:r>
+          </w:p>
+        </w:tc>
+        <w:tc>
+          <w:tcPr>
+            <w:tcW w:w="1843" w:type="dxa"/>
+          </w:tcPr>
+          <w:p>
+            <w:pPr>
+              <w:jc w:val="center"/>
+              <w:rPr>
+                <w:lang w:val="en-GB"/>
+              </w:rPr>
+            </w:pPr>
+            <w:r>
+              <w:rPr>
+                <w:lang w:val="en-GB"/>
+              </w:rPr>
+              <w:t>Pawel</w:t>
+            </w:r>
+          </w:p>
+        </w:tc>
+        <w:tc>
+          <w:tcPr>
+            <w:tcW w:w="1275" w:type="dxa"/>
+          </w:tcPr>
+          <w:p>
+            <w:pPr>
+              <w:jc w:val="center"/>
+              <w:rPr>
+                <w:lang w:val="en-GB"/>
+              </w:rPr>
+            </w:pPr>
+            <w:r>
+              <w:rPr>
+                <w:lang w:val="en-GB"/>
+              </w:rPr>
+              <w:t>4</w:t>
+            </w:r>
+          </w:p>
+        </w:tc>
+      </w:tr>
+      <w:tr>
+        <w:tc>
+          <w:tcPr>
+            <w:tcW w:w="2034" w:type="dxa"/>
+          </w:tcPr>
+          <w:p>
+            <w:pPr>
+              <w:rPr>
+                <w:lang w:val="en-GB"/>
+              </w:rPr>
+            </w:pPr>
+            <w:r>
+              <w:rPr>
+                <w:lang w:val="en-GB"/>
+              </w:rPr>
+              <w:t>Established Roles</w:t>
+            </w:r>
+          </w:p>
+        </w:tc>
+        <w:tc>
+          <w:tcPr>
+            <w:tcW w:w="3915" w:type="dxa"/>
+          </w:tcPr>
+          <w:p>
+            <w:pPr>
+              <w:pStyle w:val="ListParagraph"/>
+              <w:numPr>
+                <w:ilvl w:val="0"/>
+                <w:numId w:val="3"/>
+              </w:numPr>
+              <w:rPr>
+                <w:lang w:val="en-GB"/>
+              </w:rPr>
+            </w:pPr>
+            <w:r>
+              <w:rPr>
+                <w:lang w:val="en-GB"/>
+              </w:rPr>
+              <w:t>Role Allocation Table</w:t>
+            </w:r>
+          </w:p>
+        </w:tc>
+        <w:tc>
+          <w:tcPr>
+            <w:tcW w:w="1843" w:type="dxa"/>
+          </w:tcPr>
+          <w:p>
+            <w:pPr>
+              <w:jc w:val="center"/>
+              <w:rPr>
+                <w:lang w:val="en-GB"/>
+              </w:rPr>
+            </w:pPr>
+            <w:r>
+              <w:rPr>
+                <w:lang w:val="en-GB"/>
+              </w:rPr>
+              <w:t>All</w:t>
+            </w:r>
+          </w:p>
+        </w:tc>
+        <w:tc>
+          <w:tcPr>
+            <w:tcW w:w="1275" w:type="dxa"/>
+          </w:tcPr>
+          <w:p>
+            <w:pPr>
+              <w:jc w:val="center"/>
+              <w:rPr>
+                <w:lang w:val="en-GB"/>
+              </w:rPr>
+            </w:pPr>
+            <w:r>
+              <w:rPr>
+                <w:lang w:val="en-GB"/>
+              </w:rPr>
+              <w:t>3</w:t>
+            </w:r>
+          </w:p>
+        </w:tc>
+      </w:tr>
+      <w:tr>
+        <w:tc>
+          <w:tcPr>
+            <w:tcW w:w="2034" w:type="dxa"/>
+          </w:tcPr>
+          <w:p>
+            <w:pPr>
+              <w:rPr>
+                <w:lang w:val="en-GB"/>
+              </w:rPr>
+            </w:pPr>
+            <w:r>
+              <w:rPr>
+                <w:lang w:val="en-GB"/>
+              </w:rPr>
+              <w:t>Requirements</w:t>
+            </w:r>
+            <w:bookmarkStart w:id="3" w:name="_GoBack"/>
+            <w:bookmarkEnd w:id="3"/>
+          </w:p>
+        </w:tc>
+        <w:tc>
+          <w:tcPr>
+            <w:tcW w:w="3915" w:type="dxa"/>
+          </w:tcPr>
+          <w:p>
+            <w:pPr>
+              <w:pStyle w:val="ListParagraph"/>
+              <w:numPr>
+                <w:ilvl w:val="0"/>
+                <w:numId w:val="3"/>
+              </w:numPr>
+              <w:rPr>
+                <w:lang w:val="en-GB"/>
+              </w:rPr>
+            </w:pPr>
+            <w:r>
+              <w:rPr>
+                <w:lang w:val="en-GB"/>
+              </w:rPr>
+              <w:t>Use case Diagrams</w:t>
+            </w:r>
+          </w:p>
+          <w:p>
+            <w:pPr>
+              <w:pStyle w:val="ListParagraph"/>
+              <w:numPr>
+                <w:ilvl w:val="0"/>
+                <w:numId w:val="3"/>
+              </w:numPr>
+              <w:rPr>
+                <w:lang w:val="en-GB"/>
+              </w:rPr>
+            </w:pPr>
+            <w:r>
+              <w:rPr>
+                <w:lang w:val="en-GB"/>
+              </w:rPr>
+              <w:t>Structured Use Case Descriptions</w:t>
+            </w:r>
+          </w:p>
+          <w:p>
+            <w:pPr>
+              <w:pStyle w:val="ListParagraph"/>
+              <w:numPr>
+                <w:ilvl w:val="0"/>
+                <w:numId w:val="3"/>
+              </w:numPr>
+              <w:rPr>
+                <w:lang w:val="en-GB"/>
+              </w:rPr>
+            </w:pPr>
+            <w:r>
+              <w:rPr>
+                <w:lang w:val="en-GB"/>
+              </w:rPr>
+              <w:t>Detailed Use Case Descriptions</w:t>
+            </w:r>
+          </w:p>
+          <w:p>
+            <w:pPr>
+              <w:pStyle w:val="ListParagraph"/>
+              <w:numPr>
+                <w:ilvl w:val="0"/>
+                <w:numId w:val="3"/>
+              </w:numPr>
+              <w:rPr>
+                <w:lang w:val="en-GB"/>
+              </w:rPr>
+            </w:pPr>
+            <w:r>
+              <w:rPr>
+                <w:lang w:val="en-GB"/>
+              </w:rPr>
+              <w:t>Non-functional requirements</w:t>
+            </w:r>
+          </w:p>
+          <w:p>
+            <w:pPr>
+              <w:pStyle w:val="ListParagraph"/>
+              <w:numPr>
+                <w:ilvl w:val="0"/>
+                <w:numId w:val="3"/>
+              </w:numPr>
+              <w:rPr>
+                <w:lang w:val="en-GB"/>
+              </w:rPr>
+            </w:pPr>
+            <w:r>
+              <w:rPr>
+                <w:lang w:val="en-GB"/>
+              </w:rPr>
+              <w:t>Quality Attributes</w:t>
+            </w:r>
+          </w:p>
+          <w:p>
+            <w:pPr>
+              <w:pStyle w:val="ListParagraph"/>
+              <w:numPr>
+                <w:ilvl w:val="0"/>
+                <w:numId w:val="3"/>
+              </w:numPr>
+              <w:rPr>
+                <w:lang w:val="en-GB"/>
+              </w:rPr>
+            </w:pPr>
+            <w:r>
+              <w:rPr>
+                <w:lang w:val="en-GB"/>
+              </w:rPr>
+              <w:t>GUI Prototypes</w:t>
+            </w:r>
+          </w:p>
+        </w:tc>
+        <w:tc>
+          <w:tcPr>
+            <w:tcW w:w="1843" w:type="dxa"/>
+          </w:tcPr>
+          <w:p>
+            <w:pPr>
+              <w:jc w:val="center"/>
+              <w:rPr>
+                <w:lang w:val="en-GB"/>
+              </w:rPr>
+            </w:pPr>
+            <w:r>
+              <w:rPr>
+                <w:lang w:val="en-GB"/>
+              </w:rPr>
+              <w:t>Darragh</w:t>
+            </w:r>
+          </w:p>
+          <w:p>
+            <w:pPr>
+              <w:jc w:val="center"/>
+              <w:rPr>
+                <w:lang w:val="en-GB"/>
+              </w:rPr>
+            </w:pPr>
+            <w:r>
+              <w:rPr>
+                <w:lang w:val="en-GB"/>
+              </w:rPr>
+              <w:t>Darragh</w:t>
+            </w:r>
+          </w:p>
+          <w:p>
+            <w:pPr>
+              <w:jc w:val="center"/>
+              <w:rPr>
+                <w:lang w:val="en-GB"/>
+              </w:rPr>
+            </w:pPr>
+            <w:r>
+              <w:rPr>
+                <w:lang w:val="en-GB"/>
+              </w:rPr>
+              <w:t>Darragh</w:t>
+            </w:r>
+          </w:p>
+          <w:p>
+            <w:pPr>
+              <w:jc w:val="center"/>
+              <w:rPr>
+                <w:lang w:val="en-GB"/>
+              </w:rPr>
+            </w:pPr>
+            <w:r>
+              <w:rPr>
+                <w:lang w:val="en-GB"/>
+              </w:rPr>
+              <w:t>Damian</w:t>
+            </w:r>
+          </w:p>
+          <w:p>
+            <w:pPr>
+              <w:jc w:val="center"/>
+              <w:rPr>
+                <w:lang w:val="en-GB"/>
+              </w:rPr>
+            </w:pPr>
+            <w:r>
+              <w:rPr>
+                <w:lang w:val="en-GB"/>
+              </w:rPr>
+              <w:t>Eoghan</w:t>
+            </w:r>
+          </w:p>
+          <w:p>
+            <w:pPr>
+              <w:jc w:val="center"/>
+              <w:rPr>
+                <w:lang w:val="en-GB"/>
+              </w:rPr>
+            </w:pPr>
+            <w:r>
+              <w:rPr>
+                <w:lang w:val="en-GB"/>
+              </w:rPr>
+              <w:t>Pawel</w:t>
+            </w:r>
+          </w:p>
+        </w:tc>
+        <w:tc>
+          <w:tcPr>
+            <w:tcW w:w="1275" w:type="dxa"/>
+          </w:tcPr>
+          <w:p>
+            <w:pPr>
+              <w:jc w:val="center"/>
+              <w:rPr>
+                <w:lang w:val="en-GB"/>
+              </w:rPr>
+            </w:pPr>
+            <w:r>
+              <w:rPr>
+                <w:lang w:val="en-GB"/>
+              </w:rPr>
+              <w:t>5or6</w:t>
+            </w:r>
+          </w:p>
+        </w:tc>
+      </w:tr>
+      <w:tr>
+        <w:tc>
+          <w:tcPr>
+            <w:tcW w:w="2034" w:type="dxa"/>
+          </w:tcPr>
+          <w:p>
+            <w:pPr>
+              <w:rPr>
+                <w:lang w:val="en-GB"/>
+              </w:rPr>
+            </w:pPr>
+            <w:r>
+              <w:rPr>
+                <w:lang w:val="en-GB"/>
+              </w:rPr>
+              <w:t>System Architecture</w:t>
+            </w:r>
+          </w:p>
+        </w:tc>
+        <w:tc>
+          <w:tcPr>
+            <w:tcW w:w="3915" w:type="dxa"/>
+          </w:tcPr>
+          <w:p>
+            <w:pPr>
+              <w:pStyle w:val="ListParagraph"/>
+              <w:numPr>
+                <w:ilvl w:val="0"/>
+                <w:numId w:val="4"/>
+              </w:numPr>
+              <w:rPr>
+                <w:lang w:val="en-GB"/>
+              </w:rPr>
+            </w:pPr>
+            <w:r>
+              <w:rPr>
+                <w:lang w:val="en-GB"/>
+              </w:rPr>
+              <w:t>Package Diagram</w:t>
+            </w:r>
+          </w:p>
+          <w:p>
+            <w:pPr>
+              <w:pStyle w:val="ListParagraph"/>
+              <w:numPr>
+                <w:ilvl w:val="0"/>
+                <w:numId w:val="4"/>
+              </w:numPr>
+              <w:rPr>
+                <w:lang w:val="en-GB"/>
+              </w:rPr>
+            </w:pPr>
+            <w:r>
+              <w:rPr>
+                <w:lang w:val="en-GB"/>
+              </w:rPr>
+              <w:t>Decision Details</w:t>
+            </w:r>
+          </w:p>
+        </w:tc>
+        <w:tc>
+          <w:tcPr>
+            <w:tcW w:w="1843" w:type="dxa"/>
+          </w:tcPr>
+          <w:p>
+            <w:pPr>
+              <w:jc w:val="center"/>
+              <w:rPr>
+                <w:lang w:val="en-GB"/>
+              </w:rPr>
+            </w:pPr>
+            <w:r>
+              <w:rPr>
+                <w:lang w:val="en-GB"/>
+              </w:rPr>
+              <w:t>Damian</w:t>
+            </w:r>
+          </w:p>
+        </w:tc>
+        <w:tc>
+          <w:tcPr>
+            <w:tcW w:w="1275" w:type="dxa"/>
+          </w:tcPr>
+          <w:p>
+            <w:pPr>
+              <w:jc w:val="center"/>
+              <w:rPr>
+                <w:lang w:val="en-GB"/>
+              </w:rPr>
+            </w:pPr>
+            <w:r>
+              <w:rPr>
+                <w:lang w:val="en-GB"/>
+              </w:rPr>
+              <w:t>6</w:t>
+            </w:r>
+          </w:p>
+        </w:tc>
+      </w:tr>
+      <w:tr>
+        <w:tc>
+          <w:tcPr>
+            <w:tcW w:w="2034" w:type="dxa"/>
+          </w:tcPr>
+          <w:p>
+            <w:pPr>
+              <w:rPr>
+                <w:lang w:val="en-GB"/>
+              </w:rPr>
+            </w:pPr>
+            <w:r>
+              <w:rPr>
+                <w:lang w:val="en-GB"/>
+              </w:rPr>
+              <w:t>System Analysis</w:t>
+            </w:r>
+          </w:p>
+        </w:tc>
+        <w:tc>
+          <w:tcPr>
+            <w:tcW w:w="3915" w:type="dxa"/>
+          </w:tcPr>
+          <w:p>
+            <w:pPr>
+              <w:pStyle w:val="ListParagraph"/>
+              <w:numPr>
+                <w:ilvl w:val="0"/>
+                <w:numId w:val="5"/>
+              </w:numPr>
+              <w:rPr>
+                <w:lang w:val="en-GB"/>
+              </w:rPr>
+            </w:pPr>
+            <w:r>
+              <w:rPr>
+                <w:lang w:val="en-GB"/>
+              </w:rPr>
+              <w:t>Candidate Classes</w:t>
+            </w:r>
+          </w:p>
+          <w:p>
+            <w:pPr>
+              <w:pStyle w:val="ListParagraph"/>
+              <w:numPr>
+                <w:ilvl w:val="0"/>
+                <w:numId w:val="5"/>
+              </w:numPr>
+              <w:rPr>
+                <w:lang w:val="en-GB"/>
+              </w:rPr>
+            </w:pPr>
+            <w:r>
+              <w:rPr>
+                <w:lang w:val="en-GB"/>
+              </w:rPr>
+              <w:t>UML Analysis Diagram</w:t>
+            </w:r>
+          </w:p>
+          <w:p>
+            <w:pPr>
+              <w:pStyle w:val="ListParagraph"/>
+              <w:numPr>
+                <w:ilvl w:val="0"/>
+                <w:numId w:val="5"/>
+              </w:numPr>
+              <w:rPr>
+                <w:lang w:val="en-GB"/>
+              </w:rPr>
+            </w:pPr>
+            <w:r>
+              <w:rPr>
+                <w:lang w:val="en-GB"/>
+              </w:rPr>
+              <w:t>Communication(Sequence) Diagram</w:t>
+            </w:r>
+          </w:p>
+        </w:tc>
+        <w:tc>
+          <w:tcPr>
+            <w:tcW w:w="1843" w:type="dxa"/>
+          </w:tcPr>
+          <w:p>
+            <w:pPr>
+              <w:jc w:val="center"/>
+              <w:rPr>
+                <w:lang w:val="en-GB"/>
+              </w:rPr>
+            </w:pPr>
+            <w:r>
+              <w:rPr>
+                <w:lang w:val="en-GB"/>
+              </w:rPr>
+              <w:t>Damian</w:t>
+            </w:r>
+          </w:p>
+        </w:tc>
+        <w:tc>
+          <w:tcPr>
+            <w:tcW w:w="1275" w:type="dxa"/>
+          </w:tcPr>
+          <w:p>
+            <w:pPr>
+              <w:jc w:val="center"/>
+              <w:rPr>
+                <w:lang w:val="en-GB"/>
+              </w:rPr>
+            </w:pPr>
+            <w:r>
+              <w:rPr>
+                <w:lang w:val="en-GB"/>
+              </w:rPr>
+              <w:t>6</w:t>
+            </w:r>
+          </w:p>
+        </w:tc>
+      </w:tr>
+      <w:tr>
+        <w:tc>
+          <w:tcPr>
+            <w:tcW w:w="2034" w:type="dxa"/>
+          </w:tcPr>
+          <w:p>
+            <w:pPr>
+              <w:rPr>
+                <w:lang w:val="en-GB"/>
+              </w:rPr>
+            </w:pPr>
+            <w:r>
+              <w:rPr>
+                <w:lang w:val="en-GB"/>
+              </w:rPr>
+              <w:t>Tabular Class Listing</w:t>
+            </w:r>
+          </w:p>
+        </w:tc>
+        <w:tc>
+          <w:tcPr>
+            <w:tcW w:w="3915" w:type="dxa"/>
+          </w:tcPr>
+          <w:p>
+            <w:pPr>
+              <w:pStyle w:val="ListParagraph"/>
+              <w:numPr>
+                <w:ilvl w:val="0"/>
+                <w:numId w:val="6"/>
+              </w:numPr>
+              <w:rPr>
+                <w:lang w:val="en-GB"/>
+              </w:rPr>
+            </w:pPr>
+            <w:r>
+              <w:rPr>
+                <w:lang w:val="en-GB"/>
+              </w:rPr>
+              <w:t>Code Breakdown Table</w:t>
+            </w:r>
+          </w:p>
+        </w:tc>
+        <w:tc>
+          <w:tcPr>
+            <w:tcW w:w="1843" w:type="dxa"/>
+          </w:tcPr>
+          <w:p>
+            <w:pPr>
+              <w:jc w:val="center"/>
+              <w:rPr>
+                <w:lang w:val="en-GB"/>
+              </w:rPr>
+            </w:pPr>
+            <w:r>
+              <w:rPr>
+                <w:lang w:val="en-GB"/>
+              </w:rPr>
+              <w:t>All</w:t>
+            </w:r>
+          </w:p>
+        </w:tc>
+        <w:tc>
+          <w:tcPr>
+            <w:tcW w:w="1275" w:type="dxa"/>
+          </w:tcPr>
+          <w:p>
+            <w:pPr>
+              <w:jc w:val="center"/>
+              <w:rPr>
+                <w:lang w:val="en-GB"/>
+              </w:rPr>
+            </w:pPr>
+            <w:r>
+              <w:rPr>
+                <w:lang w:val="en-GB"/>
+              </w:rPr>
+              <w:t>10</w:t>
+            </w:r>
+          </w:p>
+        </w:tc>
+      </w:tr>
+      <w:tr>
+        <w:tc>
+          <w:tcPr>
+            <w:tcW w:w="2034" w:type="dxa"/>
+          </w:tcPr>
+          <w:p>
+            <w:pPr>
+              <w:rPr>
+                <w:lang w:val="en-GB"/>
+              </w:rPr>
+            </w:pPr>
+            <w:r>
+              <w:rPr>
+                <w:lang w:val="en-GB"/>
+              </w:rPr>
+              <w:t xml:space="preserve">Code </w:t>
+            </w:r>
+          </w:p>
+        </w:tc>
+        <w:tc>
+          <w:tcPr>
+            <w:tcW w:w="3915" w:type="dxa"/>
+          </w:tcPr>
+          <w:p>
+            <w:pPr>
+              <w:pStyle w:val="ListParagraph"/>
+              <w:numPr>
+                <w:ilvl w:val="0"/>
+                <w:numId w:val="6"/>
+              </w:numPr>
+              <w:rPr>
+                <w:lang w:val="en-GB"/>
+              </w:rPr>
+            </w:pPr>
+            <w:r>
+              <w:rPr>
+                <w:lang w:val="en-GB"/>
+              </w:rPr>
+              <w:t>Code Snippets</w:t>
+            </w:r>
+          </w:p>
+          <w:p>
+            <w:pPr>
+              <w:pStyle w:val="ListParagraph"/>
+              <w:numPr>
+                <w:ilvl w:val="0"/>
+                <w:numId w:val="6"/>
+              </w:numPr>
+              <w:rPr>
+                <w:lang w:val="en-GB"/>
+              </w:rPr>
+            </w:pPr>
+            <w:r>
+              <w:rPr>
+                <w:lang w:val="en-GB"/>
+              </w:rPr>
+              <w:t>Model View/Architecture</w:t>
+            </w:r>
+          </w:p>
+          <w:p>
+            <w:pPr>
+              <w:pStyle w:val="ListParagraph"/>
+              <w:numPr>
+                <w:ilvl w:val="0"/>
+                <w:numId w:val="6"/>
+              </w:numPr>
+              <w:rPr>
+                <w:lang w:val="en-GB"/>
+              </w:rPr>
+            </w:pPr>
+            <w:r>
+              <w:rPr>
+                <w:lang w:val="en-GB"/>
+              </w:rPr>
+              <w:t>Design Patterns</w:t>
+            </w:r>
+          </w:p>
+          <w:p>
+            <w:pPr>
+              <w:pStyle w:val="ListParagraph"/>
+              <w:numPr>
+                <w:ilvl w:val="0"/>
+                <w:numId w:val="6"/>
+              </w:numPr>
+              <w:rPr>
+                <w:lang w:val="en-GB"/>
+              </w:rPr>
+            </w:pPr>
+            <w:r>
+              <w:rPr>
+                <w:lang w:val="en-GB"/>
+              </w:rPr>
+              <w:t>GUI/UI Screenshots and Explanation</w:t>
+            </w:r>
+          </w:p>
+          <w:p>
+            <w:pPr>
+              <w:pStyle w:val="ListParagraph"/>
+              <w:numPr>
+                <w:ilvl w:val="0"/>
+                <w:numId w:val="6"/>
+              </w:numPr>
+              <w:rPr>
+                <w:lang w:val="en-GB"/>
+              </w:rPr>
+            </w:pPr>
+            <w:r>
+              <w:rPr>
+                <w:lang w:val="en-GB"/>
+              </w:rPr>
+              <w:t xml:space="preserve">Version Control </w:t>
+            </w:r>
+          </w:p>
+          <w:p>
+            <w:pPr>
+              <w:pStyle w:val="ListParagraph"/>
+              <w:numPr>
+                <w:ilvl w:val="0"/>
+                <w:numId w:val="6"/>
+              </w:numPr>
+              <w:rPr>
+                <w:lang w:val="en-GB"/>
+              </w:rPr>
+            </w:pPr>
+            <w:r>
+              <w:rPr>
+                <w:lang w:val="en-GB"/>
+              </w:rPr>
+              <w:t>JUnit Testing</w:t>
+            </w:r>
+          </w:p>
+          <w:p>
+            <w:pPr>
+              <w:pStyle w:val="ListParagraph"/>
+              <w:numPr>
+                <w:ilvl w:val="0"/>
+                <w:numId w:val="6"/>
+              </w:numPr>
+              <w:rPr>
+                <w:lang w:val="en-GB"/>
+              </w:rPr>
+            </w:pPr>
+            <w:r>
+              <w:rPr>
+                <w:lang w:val="en-GB"/>
+              </w:rPr>
+              <w:t>Code Style and Standards</w:t>
+            </w:r>
+          </w:p>
+          <w:p>
+            <w:pPr>
+              <w:pStyle w:val="ListParagraph"/>
+              <w:numPr>
+                <w:ilvl w:val="0"/>
+                <w:numId w:val="6"/>
+              </w:numPr>
+              <w:rPr>
+                <w:lang w:val="en-GB"/>
+              </w:rPr>
+            </w:pPr>
+            <w:r>
+              <w:rPr>
+                <w:lang w:val="en-GB"/>
+              </w:rPr>
+              <w:t xml:space="preserve">Database Support </w:t>
+            </w:r>
+          </w:p>
+          <w:p>
+            <w:pPr>
+              <w:pStyle w:val="ListParagraph"/>
+              <w:numPr>
+                <w:ilvl w:val="0"/>
+                <w:numId w:val="6"/>
+              </w:numPr>
+              <w:rPr>
+                <w:lang w:val="en-GB"/>
+              </w:rPr>
+            </w:pPr>
+            <w:r>
+              <w:rPr>
+                <w:lang w:val="en-GB"/>
+              </w:rPr>
+              <w:t>Functions is Used(</w:t>
+            </w:r>
+            <w:proofErr w:type="spellStart"/>
+            <w:r>
+              <w:rPr>
+                <w:lang w:val="en-GB"/>
+              </w:rPr>
+              <w:t>eg.</w:t>
+            </w:r>
+            <w:proofErr w:type="spellEnd"/>
+            <w:r>
+              <w:rPr>
+                <w:lang w:val="en-GB"/>
+              </w:rPr>
+              <w:t xml:space="preserve"> Lambda)</w:t>
+            </w:r>
+          </w:p>
+        </w:tc>
+        <w:tc>
+          <w:tcPr>
+            <w:tcW w:w="1843" w:type="dxa"/>
+          </w:tcPr>
+          <w:p>
+            <w:pPr>
+              <w:jc w:val="center"/>
+              <w:rPr>
+                <w:lang w:val="en-GB"/>
+              </w:rPr>
+            </w:pPr>
+            <w:r>
+              <w:rPr>
+                <w:lang w:val="en-GB"/>
+              </w:rPr>
+              <w:t>All</w:t>
+            </w:r>
+          </w:p>
+        </w:tc>
+        <w:tc>
+          <w:tcPr>
+            <w:tcW w:w="1275" w:type="dxa"/>
+          </w:tcPr>
+          <w:p>
+            <w:pPr>
+              <w:jc w:val="center"/>
+              <w:rPr>
+                <w:lang w:val="en-GB"/>
+              </w:rPr>
+            </w:pPr>
+            <w:r>
+              <w:rPr>
+                <w:lang w:val="en-GB"/>
+              </w:rPr>
+              <w:t>10</w:t>
+            </w:r>
+          </w:p>
+        </w:tc>
+      </w:tr>
+      <w:tr>
+        <w:tc>
+          <w:tcPr>
+            <w:tcW w:w="2034" w:type="dxa"/>
+          </w:tcPr>
+          <w:p>
+            <w:pPr>
+              <w:rPr>
+                <w:lang w:val="en-GB"/>
+              </w:rPr>
+            </w:pPr>
+            <w:r>
+              <w:rPr>
+                <w:lang w:val="en-GB"/>
+              </w:rPr>
+              <w:t>Added Value</w:t>
+            </w:r>
+          </w:p>
+        </w:tc>
+        <w:tc>
+          <w:tcPr>
+            <w:tcW w:w="3915" w:type="dxa"/>
+          </w:tcPr>
+          <w:p>
+            <w:pPr>
+              <w:pStyle w:val="ListParagraph"/>
+              <w:numPr>
+                <w:ilvl w:val="0"/>
+                <w:numId w:val="7"/>
+              </w:numPr>
+              <w:rPr>
+                <w:lang w:val="en-GB"/>
+              </w:rPr>
+            </w:pPr>
+            <w:r>
+              <w:rPr>
+                <w:lang w:val="en-GB"/>
+              </w:rPr>
+              <w:t>GitHub</w:t>
+            </w:r>
+          </w:p>
+          <w:p>
+            <w:pPr>
+              <w:pStyle w:val="ListParagraph"/>
+              <w:numPr>
+                <w:ilvl w:val="0"/>
+                <w:numId w:val="7"/>
+              </w:numPr>
+              <w:rPr>
+                <w:lang w:val="en-GB"/>
+              </w:rPr>
+            </w:pPr>
+            <w:r>
+              <w:rPr>
+                <w:lang w:val="en-GB"/>
+              </w:rPr>
+              <w:t xml:space="preserve">Database (SQL or </w:t>
+            </w:r>
+            <w:proofErr w:type="spellStart"/>
+            <w:r>
+              <w:rPr>
+                <w:lang w:val="en-GB"/>
+              </w:rPr>
+              <w:t>FireBase</w:t>
+            </w:r>
+            <w:proofErr w:type="spellEnd"/>
+            <w:r>
+              <w:rPr>
+                <w:lang w:val="en-GB"/>
+              </w:rPr>
+              <w:t>)</w:t>
+            </w:r>
+          </w:p>
+        </w:tc>
+        <w:tc>
+          <w:tcPr>
+            <w:tcW w:w="1843" w:type="dxa"/>
+          </w:tcPr>
+          <w:p>
+            <w:pPr>
+              <w:jc w:val="center"/>
+              <w:rPr>
+                <w:lang w:val="en-GB"/>
+              </w:rPr>
+            </w:pPr>
+            <w:r>
+              <w:rPr>
+                <w:lang w:val="en-GB"/>
+              </w:rPr>
+              <w:t>Eoghan</w:t>
+            </w:r>
+          </w:p>
+        </w:tc>
+        <w:tc>
+          <w:tcPr>
+            <w:tcW w:w="1275" w:type="dxa"/>
+          </w:tcPr>
+          <w:p>
+            <w:pPr>
+              <w:jc w:val="center"/>
+              <w:rPr>
+                <w:lang w:val="en-GB"/>
+              </w:rPr>
+            </w:pPr>
+            <w:r>
+              <w:rPr>
+                <w:lang w:val="en-GB"/>
+              </w:rPr>
+              <w:t>11</w:t>
+            </w:r>
+          </w:p>
+        </w:tc>
+      </w:tr>
+      <w:tr>
+        <w:tc>
+          <w:tcPr>
+            <w:tcW w:w="2034" w:type="dxa"/>
+          </w:tcPr>
+          <w:p>
+            <w:pPr>
+              <w:rPr>
+                <w:lang w:val="en-GB"/>
+              </w:rPr>
+            </w:pPr>
+            <w:r>
+              <w:rPr>
+                <w:lang w:val="en-GB"/>
+              </w:rPr>
+              <w:t>Recovered Architecture and Design Blueprints</w:t>
+            </w:r>
+          </w:p>
+        </w:tc>
+        <w:tc>
+          <w:tcPr>
+            <w:tcW w:w="3915" w:type="dxa"/>
+          </w:tcPr>
+          <w:p>
+            <w:pPr>
+              <w:pStyle w:val="ListParagraph"/>
+              <w:numPr>
+                <w:ilvl w:val="0"/>
+                <w:numId w:val="8"/>
+              </w:numPr>
+              <w:rPr>
+                <w:lang w:val="en-GB"/>
+              </w:rPr>
+            </w:pPr>
+            <w:r>
+              <w:rPr>
+                <w:lang w:val="en-GB"/>
+              </w:rPr>
+              <w:t>Architectural Diagram</w:t>
+            </w:r>
+          </w:p>
+          <w:p>
+            <w:pPr>
+              <w:pStyle w:val="ListParagraph"/>
+              <w:numPr>
+                <w:ilvl w:val="0"/>
+                <w:numId w:val="8"/>
+              </w:numPr>
+              <w:rPr>
+                <w:lang w:val="en-GB"/>
+              </w:rPr>
+            </w:pPr>
+            <w:r>
+              <w:rPr>
+                <w:lang w:val="en-GB"/>
+              </w:rPr>
+              <w:t>Design Time Class Diagram</w:t>
+            </w:r>
+          </w:p>
+          <w:p>
+            <w:pPr>
+              <w:pStyle w:val="ListParagraph"/>
+              <w:numPr>
+                <w:ilvl w:val="0"/>
+                <w:numId w:val="8"/>
+              </w:numPr>
+              <w:rPr>
+                <w:lang w:val="en-GB"/>
+              </w:rPr>
+            </w:pPr>
+            <w:r>
+              <w:rPr>
+                <w:lang w:val="en-GB"/>
+              </w:rPr>
+              <w:t>State Chart Diagram</w:t>
+            </w:r>
+          </w:p>
+          <w:p>
+            <w:pPr>
+              <w:pStyle w:val="ListParagraph"/>
+              <w:numPr>
+                <w:ilvl w:val="0"/>
+                <w:numId w:val="8"/>
+              </w:numPr>
+              <w:rPr>
+                <w:lang w:val="en-GB"/>
+              </w:rPr>
+            </w:pPr>
+            <w:r>
+              <w:rPr>
+                <w:lang w:val="en-GB"/>
+              </w:rPr>
+              <w:t xml:space="preserve">Screen Correlation </w:t>
+            </w:r>
+          </w:p>
+        </w:tc>
+        <w:tc>
+          <w:tcPr>
+            <w:tcW w:w="1843" w:type="dxa"/>
+          </w:tcPr>
+          <w:p>
+            <w:pPr>
+              <w:jc w:val="center"/>
+              <w:rPr>
+                <w:lang w:val="en-GB"/>
+              </w:rPr>
+            </w:pPr>
+            <w:r>
+              <w:rPr>
+                <w:lang w:val="en-GB"/>
+              </w:rPr>
+              <w:t>Pawel</w:t>
+            </w:r>
+          </w:p>
+        </w:tc>
+        <w:tc>
+          <w:tcPr>
+            <w:tcW w:w="1275" w:type="dxa"/>
+          </w:tcPr>
+          <w:p>
+            <w:pPr>
+              <w:jc w:val="center"/>
+              <w:rPr>
+                <w:lang w:val="en-GB"/>
+              </w:rPr>
+            </w:pPr>
+            <w:r>
+              <w:rPr>
+                <w:lang w:val="en-GB"/>
+              </w:rPr>
+              <w:t>11</w:t>
+            </w:r>
+          </w:p>
+        </w:tc>
+      </w:tr>
+      <w:tr>
+        <w:tc>
+          <w:tcPr>
+            <w:tcW w:w="2034" w:type="dxa"/>
+          </w:tcPr>
+          <w:p>
+            <w:pPr>
+              <w:rPr>
+                <w:lang w:val="en-GB"/>
+              </w:rPr>
+            </w:pPr>
+            <w:r>
+              <w:rPr>
+                <w:lang w:val="en-GB"/>
+              </w:rPr>
+              <w:t>Critique</w:t>
+            </w:r>
+          </w:p>
+        </w:tc>
+        <w:tc>
+          <w:tcPr>
+            <w:tcW w:w="3915" w:type="dxa"/>
+          </w:tcPr>
+          <w:p>
+            <w:pPr>
+              <w:pStyle w:val="ListParagraph"/>
+              <w:numPr>
+                <w:ilvl w:val="0"/>
+                <w:numId w:val="9"/>
+              </w:numPr>
+              <w:rPr>
+                <w:lang w:val="en-GB"/>
+              </w:rPr>
+            </w:pPr>
+            <w:r>
+              <w:rPr>
+                <w:lang w:val="en-GB"/>
+              </w:rPr>
+              <w:t>Architecture</w:t>
+            </w:r>
+          </w:p>
+          <w:p>
+            <w:pPr>
+              <w:pStyle w:val="ListParagraph"/>
+              <w:numPr>
+                <w:ilvl w:val="0"/>
+                <w:numId w:val="9"/>
+              </w:numPr>
+              <w:rPr>
+                <w:lang w:val="en-GB"/>
+              </w:rPr>
+            </w:pPr>
+            <w:r>
+              <w:rPr>
+                <w:lang w:val="en-GB"/>
+              </w:rPr>
+              <w:t>Design Patterns</w:t>
+            </w:r>
+          </w:p>
+          <w:p>
+            <w:pPr>
+              <w:pStyle w:val="ListParagraph"/>
+              <w:numPr>
+                <w:ilvl w:val="0"/>
+                <w:numId w:val="9"/>
+              </w:numPr>
+              <w:rPr>
+                <w:lang w:val="en-GB"/>
+              </w:rPr>
+            </w:pPr>
+            <w:r>
+              <w:rPr>
+                <w:lang w:val="en-GB"/>
+              </w:rPr>
+              <w:t>Language</w:t>
+            </w:r>
+          </w:p>
+          <w:p>
+            <w:pPr>
+              <w:pStyle w:val="ListParagraph"/>
+              <w:numPr>
+                <w:ilvl w:val="0"/>
+                <w:numId w:val="9"/>
+              </w:numPr>
+              <w:rPr>
+                <w:lang w:val="en-GB"/>
+              </w:rPr>
+            </w:pPr>
+            <w:r>
+              <w:rPr>
+                <w:lang w:val="en-GB"/>
+              </w:rPr>
+              <w:t xml:space="preserve">Framework </w:t>
+            </w:r>
+          </w:p>
+        </w:tc>
+        <w:tc>
+          <w:tcPr>
+            <w:tcW w:w="1843" w:type="dxa"/>
+          </w:tcPr>
+          <w:p>
+            <w:pPr>
+              <w:jc w:val="center"/>
+              <w:rPr>
+                <w:lang w:val="en-GB"/>
+              </w:rPr>
+            </w:pPr>
+            <w:r>
+              <w:rPr>
+                <w:lang w:val="en-GB"/>
+              </w:rPr>
+              <w:t>Eoghan</w:t>
+            </w:r>
+          </w:p>
+        </w:tc>
+        <w:tc>
+          <w:tcPr>
+            <w:tcW w:w="1275" w:type="dxa"/>
+          </w:tcPr>
+          <w:p>
+            <w:pPr>
+              <w:jc w:val="center"/>
+              <w:rPr>
+                <w:lang w:val="en-GB"/>
+              </w:rPr>
+            </w:pPr>
+            <w:r>
+              <w:rPr>
+                <w:lang w:val="en-GB"/>
+              </w:rPr>
+              <w:t>11</w:t>
+            </w:r>
+          </w:p>
+        </w:tc>
+      </w:tr>
+      <w:tr>
+        <w:tc>
+          <w:tcPr>
+            <w:tcW w:w="2034" w:type="dxa"/>
+          </w:tcPr>
+          <w:p>
+            <w:pPr>
+              <w:rPr>
+                <w:lang w:val="en-GB"/>
+              </w:rPr>
+            </w:pPr>
+            <w:r>
+              <w:rPr>
+                <w:lang w:val="en-GB"/>
+              </w:rPr>
+              <w:t>References</w:t>
+            </w:r>
+          </w:p>
+        </w:tc>
+        <w:tc>
+          <w:tcPr>
+            <w:tcW w:w="3915" w:type="dxa"/>
+          </w:tcPr>
+          <w:p>
+            <w:pPr>
+              <w:pStyle w:val="ListParagraph"/>
+              <w:numPr>
+                <w:ilvl w:val="0"/>
+                <w:numId w:val="10"/>
+              </w:numPr>
+              <w:rPr>
+                <w:lang w:val="en-GB"/>
+              </w:rPr>
+            </w:pPr>
+            <w:r>
+              <w:rPr>
+                <w:lang w:val="en-GB"/>
+              </w:rPr>
+              <w:t xml:space="preserve">List of Readings </w:t>
+            </w:r>
+          </w:p>
+        </w:tc>
+        <w:tc>
+          <w:tcPr>
+            <w:tcW w:w="1843" w:type="dxa"/>
+          </w:tcPr>
+          <w:p>
+            <w:pPr>
+              <w:jc w:val="center"/>
+              <w:rPr>
+                <w:lang w:val="en-GB"/>
+              </w:rPr>
+            </w:pPr>
+            <w:r>
+              <w:rPr>
+                <w:lang w:val="en-GB"/>
+              </w:rPr>
+              <w:t>All</w:t>
+            </w:r>
+          </w:p>
+        </w:tc>
+        <w:tc>
+          <w:tcPr>
+            <w:tcW w:w="1275" w:type="dxa"/>
+          </w:tcPr>
+          <w:p>
+            <w:pPr>
+              <w:jc w:val="center"/>
+              <w:rPr>
+                <w:lang w:val="en-GB"/>
+              </w:rPr>
+            </w:pPr>
+            <w:r>
+              <w:rPr>
+                <w:lang w:val="en-GB"/>
+              </w:rPr>
+              <w:t>12</w:t>
+            </w:r>
+          </w:p>
+        </w:tc>
+      </w:tr>
+    </w:tbl>
+    <w:p/>
     <w:p>
       <w:pPr>
         <w:pStyle w:val="Heading1"/>
       </w:pPr>
-      <w:bookmarkStart w:id="3" w:name="_Toc53742971"/>
+      <w:bookmarkStart w:id="4" w:name="_Toc54002977"/>
       <w:r>
+        <w:lastRenderedPageBreak/>
         <w:t>Requirements</w:t>
-      </w:r>
-      <w:bookmarkEnd w:id="3"/>
-    </w:p>
-    <w:p>
-      <w:pPr>
-        <w:pStyle w:val="Heading1"/>
-      </w:pPr>
-      <w:bookmarkStart w:id="4" w:name="_Toc53742972"/>
-      <w:r>
-        <w:t>System Architecture</w:t>
       </w:r>
       <w:bookmarkEnd w:id="4"/>
     </w:p>
@@ -5291,19 +6957,27 @@
       <w:pPr>
         <w:pStyle w:val="Heading1"/>
       </w:pPr>
-      <w:bookmarkStart w:id="5" w:name="_Toc53742973"/>
+      <w:bookmarkStart w:id="5" w:name="_Toc54002978"/>
+      <w:r>
+        <w:t>System Architecture</w:t>
+      </w:r>
+      <w:bookmarkEnd w:id="5"/>
+    </w:p>
+    <w:p>
+      <w:pPr>
+        <w:pStyle w:val="Heading1"/>
+      </w:pPr>
+      <w:bookmarkStart w:id="6" w:name="_Toc54002979"/>
       <w:r>
         <w:t>System Analysis</w:t>
       </w:r>
-      <w:bookmarkStart w:id="6" w:name="_GoBack"/>
-      <w:bookmarkEnd w:id="5"/>
       <w:bookmarkEnd w:id="6"/>
     </w:p>
     <w:p>
       <w:pPr>
         <w:pStyle w:val="Heading1"/>
       </w:pPr>
-      <w:bookmarkStart w:id="7" w:name="_Toc53742974"/>
+      <w:bookmarkStart w:id="7" w:name="_Toc54002980"/>
       <w:r>
         <w:t>Tabular Class Listing</w:t>
       </w:r>
@@ -5313,7 +6987,7 @@
       <w:pPr>
         <w:pStyle w:val="Heading1"/>
       </w:pPr>
-      <w:bookmarkStart w:id="8" w:name="_Toc53742975"/>
+      <w:bookmarkStart w:id="8" w:name="_Toc54002981"/>
       <w:r>
         <w:t>Code</w:t>
       </w:r>
@@ -5323,7 +6997,7 @@
       <w:pPr>
         <w:pStyle w:val="Heading1"/>
       </w:pPr>
-      <w:bookmarkStart w:id="9" w:name="_Toc53742976"/>
+      <w:bookmarkStart w:id="9" w:name="_Toc54002982"/>
       <w:r>
         <w:t>Added Value</w:t>
       </w:r>
@@ -5333,7 +7007,7 @@
       <w:pPr>
         <w:pStyle w:val="Heading1"/>
       </w:pPr>
-      <w:bookmarkStart w:id="10" w:name="_Toc53742977"/>
+      <w:bookmarkStart w:id="10" w:name="_Toc54002983"/>
       <w:r>
         <w:t>Recovered Architecture and Design Blueprints</w:t>
       </w:r>
@@ -5343,7 +7017,7 @@
       <w:pPr>
         <w:pStyle w:val="Heading1"/>
       </w:pPr>
-      <w:bookmarkStart w:id="11" w:name="_Toc53742978"/>
+      <w:bookmarkStart w:id="11" w:name="_Toc54002984"/>
       <w:r>
         <w:t>Critique</w:t>
       </w:r>
@@ -5353,14 +7027,14 @@
       <w:pPr>
         <w:pStyle w:val="Heading1"/>
       </w:pPr>
-      <w:bookmarkStart w:id="12" w:name="_Toc53742979"/>
+      <w:bookmarkStart w:id="12" w:name="_Toc54002985"/>
       <w:r>
         <w:t>References</w:t>
       </w:r>
       <w:bookmarkEnd w:id="12"/>
     </w:p>
     <w:sectPr>
-      <w:footerReference w:type="default" r:id="rId8"/>
+      <w:footerReference w:type="default" r:id="rId9"/>
       <w:pgSz w:w="11906" w:h="16838"/>
       <w:pgMar w:top="1440" w:right="1440" w:bottom="1440" w:left="1440" w:header="708" w:footer="708" w:gutter="0"/>
       <w:pgNumType w:start="0"/>
@@ -5487,6 +7161,1171 @@
     </w:p>
   </w:footnote>
 </w:footnotes>
+</file>
+
+<file path=word/numbering.xml><?xml version="1.0" encoding="utf-8"?>
+<w:numbering xmlns:wpc="http://schemas.microsoft.com/office/word/2010/wordprocessingCanvas" xmlns:cx="http://schemas.microsoft.com/office/drawing/2014/chartex" xmlns:cx1="http://schemas.microsoft.com/office/drawing/2015/9/8/chartex" xmlns:cx2="http://schemas.microsoft.com/office/drawing/2015/10/21/chartex" xmlns:cx3="http://schemas.microsoft.com/office/drawing/2016/5/9/chartex" xmlns:cx4="http://schemas.microsoft.com/office/drawing/2016/5/10/chartex" xmlns:cx5="http://schemas.microsoft.com/office/drawing/2016/5/11/chartex" xmlns:cx6="http://schemas.microsoft.com/office/drawing/2016/5/12/chartex" xmlns:cx7="http://schemas.microsoft.com/office/drawing/2016/5/13/chartex" xmlns:cx8="http://schemas.microsoft.com/office/drawing/2016/5/14/chartex" xmlns:mc="http://schemas.openxmlformats.org/markup-compatibility/2006" xmlns:aink="http://schemas.microsoft.com/office/drawing/2016/ink" xmlns:am3d="http://schemas.microsoft.com/office/drawing/2017/model3d" xmlns:o="urn:schemas-microsoft-com:office:office" xmlns:r="http://schemas.openxmlformats.org/officeDocument/2006/relationships" xmlns:m="http://schemas.openxmlformats.org/officeDocument/2006/math" xmlns:v="urn:schemas-microsoft-com:vml" xmlns:wp14="http://schemas.microsoft.com/office/word/2010/wordprocessingDrawing" xmlns:wp="http://schemas.openxmlformats.org/drawingml/2006/wordprocessingDrawing" xmlns:w10="urn:schemas-microsoft-com:office:word" xmlns:w="http://schemas.openxmlformats.org/wordprocessingml/2006/main" xmlns:w14="http://schemas.microsoft.com/office/word/2010/wordml" xmlns:w15="http://schemas.microsoft.com/office/word/2012/wordml" xmlns:w16cid="http://schemas.microsoft.com/office/word/2016/wordml/cid" xmlns:w16se="http://schemas.microsoft.com/office/word/2015/wordml/symex" xmlns:wpg="http://schemas.microsoft.com/office/word/2010/wordprocessingGroup" xmlns:wpi="http://schemas.microsoft.com/office/word/2010/wordprocessingInk" xmlns:wne="http://schemas.microsoft.com/office/word/2006/wordml" xmlns:wps="http://schemas.microsoft.com/office/word/2010/wordprocessingShape" mc:Ignorable="w14 w15 w16se w16cid wp14">
+  <w:abstractNum w:abstractNumId="0" w15:restartNumberingAfterBreak="0">
+    <w:nsid w:val="05972DB9"/>
+    <w:multiLevelType w:val="hybridMultilevel"/>
+    <w:tmpl w:val="AC469DC4"/>
+    <w:lvl w:ilvl="0" w:tplc="04090001">
+      <w:start w:val="1"/>
+      <w:numFmt w:val="bullet"/>
+      <w:lvlText w:val=""/>
+      <w:lvlJc w:val="left"/>
+      <w:pPr>
+        <w:ind w:left="720" w:hanging="360"/>
+      </w:pPr>
+      <w:rPr>
+        <w:rFonts w:ascii="Symbol" w:hAnsi="Symbol" w:hint="default"/>
+      </w:rPr>
+    </w:lvl>
+    <w:lvl w:ilvl="1" w:tplc="04090003" w:tentative="1">
+      <w:start w:val="1"/>
+      <w:numFmt w:val="bullet"/>
+      <w:lvlText w:val="o"/>
+      <w:lvlJc w:val="left"/>
+      <w:pPr>
+        <w:ind w:left="1440" w:hanging="360"/>
+      </w:pPr>
+      <w:rPr>
+        <w:rFonts w:ascii="Courier New" w:hAnsi="Courier New" w:cs="Courier New" w:hint="default"/>
+      </w:rPr>
+    </w:lvl>
+    <w:lvl w:ilvl="2" w:tplc="04090005" w:tentative="1">
+      <w:start w:val="1"/>
+      <w:numFmt w:val="bullet"/>
+      <w:lvlText w:val=""/>
+      <w:lvlJc w:val="left"/>
+      <w:pPr>
+        <w:ind w:left="2160" w:hanging="360"/>
+      </w:pPr>
+      <w:rPr>
+        <w:rFonts w:ascii="Wingdings" w:hAnsi="Wingdings" w:hint="default"/>
+      </w:rPr>
+    </w:lvl>
+    <w:lvl w:ilvl="3" w:tplc="04090001" w:tentative="1">
+      <w:start w:val="1"/>
+      <w:numFmt w:val="bullet"/>
+      <w:lvlText w:val=""/>
+      <w:lvlJc w:val="left"/>
+      <w:pPr>
+        <w:ind w:left="2880" w:hanging="360"/>
+      </w:pPr>
+      <w:rPr>
+        <w:rFonts w:ascii="Symbol" w:hAnsi="Symbol" w:hint="default"/>
+      </w:rPr>
+    </w:lvl>
+    <w:lvl w:ilvl="4" w:tplc="04090003" w:tentative="1">
+      <w:start w:val="1"/>
+      <w:numFmt w:val="bullet"/>
+      <w:lvlText w:val="o"/>
+      <w:lvlJc w:val="left"/>
+      <w:pPr>
+        <w:ind w:left="3600" w:hanging="360"/>
+      </w:pPr>
+      <w:rPr>
+        <w:rFonts w:ascii="Courier New" w:hAnsi="Courier New" w:cs="Courier New" w:hint="default"/>
+      </w:rPr>
+    </w:lvl>
+    <w:lvl w:ilvl="5" w:tplc="04090005" w:tentative="1">
+      <w:start w:val="1"/>
+      <w:numFmt w:val="bullet"/>
+      <w:lvlText w:val=""/>
+      <w:lvlJc w:val="left"/>
+      <w:pPr>
+        <w:ind w:left="4320" w:hanging="360"/>
+      </w:pPr>
+      <w:rPr>
+        <w:rFonts w:ascii="Wingdings" w:hAnsi="Wingdings" w:hint="default"/>
+      </w:rPr>
+    </w:lvl>
+    <w:lvl w:ilvl="6" w:tplc="04090001" w:tentative="1">
+      <w:start w:val="1"/>
+      <w:numFmt w:val="bullet"/>
+      <w:lvlText w:val=""/>
+      <w:lvlJc w:val="left"/>
+      <w:pPr>
+        <w:ind w:left="5040" w:hanging="360"/>
+      </w:pPr>
+      <w:rPr>
+        <w:rFonts w:ascii="Symbol" w:hAnsi="Symbol" w:hint="default"/>
+      </w:rPr>
+    </w:lvl>
+    <w:lvl w:ilvl="7" w:tplc="04090003" w:tentative="1">
+      <w:start w:val="1"/>
+      <w:numFmt w:val="bullet"/>
+      <w:lvlText w:val="o"/>
+      <w:lvlJc w:val="left"/>
+      <w:pPr>
+        <w:ind w:left="5760" w:hanging="360"/>
+      </w:pPr>
+      <w:rPr>
+        <w:rFonts w:ascii="Courier New" w:hAnsi="Courier New" w:cs="Courier New" w:hint="default"/>
+      </w:rPr>
+    </w:lvl>
+    <w:lvl w:ilvl="8" w:tplc="04090005" w:tentative="1">
+      <w:start w:val="1"/>
+      <w:numFmt w:val="bullet"/>
+      <w:lvlText w:val=""/>
+      <w:lvlJc w:val="left"/>
+      <w:pPr>
+        <w:ind w:left="6480" w:hanging="360"/>
+      </w:pPr>
+      <w:rPr>
+        <w:rFonts w:ascii="Wingdings" w:hAnsi="Wingdings" w:hint="default"/>
+      </w:rPr>
+    </w:lvl>
+  </w:abstractNum>
+  <w:abstractNum w:abstractNumId="1" w15:restartNumberingAfterBreak="0">
+    <w:nsid w:val="24A21D01"/>
+    <w:multiLevelType w:val="hybridMultilevel"/>
+    <w:tmpl w:val="E2069656"/>
+    <w:lvl w:ilvl="0" w:tplc="04090001">
+      <w:start w:val="1"/>
+      <w:numFmt w:val="bullet"/>
+      <w:lvlText w:val=""/>
+      <w:lvlJc w:val="left"/>
+      <w:pPr>
+        <w:ind w:left="720" w:hanging="360"/>
+      </w:pPr>
+      <w:rPr>
+        <w:rFonts w:ascii="Symbol" w:hAnsi="Symbol" w:hint="default"/>
+      </w:rPr>
+    </w:lvl>
+    <w:lvl w:ilvl="1" w:tplc="04090003" w:tentative="1">
+      <w:start w:val="1"/>
+      <w:numFmt w:val="bullet"/>
+      <w:lvlText w:val="o"/>
+      <w:lvlJc w:val="left"/>
+      <w:pPr>
+        <w:ind w:left="1440" w:hanging="360"/>
+      </w:pPr>
+      <w:rPr>
+        <w:rFonts w:ascii="Courier New" w:hAnsi="Courier New" w:cs="Courier New" w:hint="default"/>
+      </w:rPr>
+    </w:lvl>
+    <w:lvl w:ilvl="2" w:tplc="04090005" w:tentative="1">
+      <w:start w:val="1"/>
+      <w:numFmt w:val="bullet"/>
+      <w:lvlText w:val=""/>
+      <w:lvlJc w:val="left"/>
+      <w:pPr>
+        <w:ind w:left="2160" w:hanging="360"/>
+      </w:pPr>
+      <w:rPr>
+        <w:rFonts w:ascii="Wingdings" w:hAnsi="Wingdings" w:hint="default"/>
+      </w:rPr>
+    </w:lvl>
+    <w:lvl w:ilvl="3" w:tplc="04090001" w:tentative="1">
+      <w:start w:val="1"/>
+      <w:numFmt w:val="bullet"/>
+      <w:lvlText w:val=""/>
+      <w:lvlJc w:val="left"/>
+      <w:pPr>
+        <w:ind w:left="2880" w:hanging="360"/>
+      </w:pPr>
+      <w:rPr>
+        <w:rFonts w:ascii="Symbol" w:hAnsi="Symbol" w:hint="default"/>
+      </w:rPr>
+    </w:lvl>
+    <w:lvl w:ilvl="4" w:tplc="04090003" w:tentative="1">
+      <w:start w:val="1"/>
+      <w:numFmt w:val="bullet"/>
+      <w:lvlText w:val="o"/>
+      <w:lvlJc w:val="left"/>
+      <w:pPr>
+        <w:ind w:left="3600" w:hanging="360"/>
+      </w:pPr>
+      <w:rPr>
+        <w:rFonts w:ascii="Courier New" w:hAnsi="Courier New" w:cs="Courier New" w:hint="default"/>
+      </w:rPr>
+    </w:lvl>
+    <w:lvl w:ilvl="5" w:tplc="04090005" w:tentative="1">
+      <w:start w:val="1"/>
+      <w:numFmt w:val="bullet"/>
+      <w:lvlText w:val=""/>
+      <w:lvlJc w:val="left"/>
+      <w:pPr>
+        <w:ind w:left="4320" w:hanging="360"/>
+      </w:pPr>
+      <w:rPr>
+        <w:rFonts w:ascii="Wingdings" w:hAnsi="Wingdings" w:hint="default"/>
+      </w:rPr>
+    </w:lvl>
+    <w:lvl w:ilvl="6" w:tplc="04090001" w:tentative="1">
+      <w:start w:val="1"/>
+      <w:numFmt w:val="bullet"/>
+      <w:lvlText w:val=""/>
+      <w:lvlJc w:val="left"/>
+      <w:pPr>
+        <w:ind w:left="5040" w:hanging="360"/>
+      </w:pPr>
+      <w:rPr>
+        <w:rFonts w:ascii="Symbol" w:hAnsi="Symbol" w:hint="default"/>
+      </w:rPr>
+    </w:lvl>
+    <w:lvl w:ilvl="7" w:tplc="04090003" w:tentative="1">
+      <w:start w:val="1"/>
+      <w:numFmt w:val="bullet"/>
+      <w:lvlText w:val="o"/>
+      <w:lvlJc w:val="left"/>
+      <w:pPr>
+        <w:ind w:left="5760" w:hanging="360"/>
+      </w:pPr>
+      <w:rPr>
+        <w:rFonts w:ascii="Courier New" w:hAnsi="Courier New" w:cs="Courier New" w:hint="default"/>
+      </w:rPr>
+    </w:lvl>
+    <w:lvl w:ilvl="8" w:tplc="04090005" w:tentative="1">
+      <w:start w:val="1"/>
+      <w:numFmt w:val="bullet"/>
+      <w:lvlText w:val=""/>
+      <w:lvlJc w:val="left"/>
+      <w:pPr>
+        <w:ind w:left="6480" w:hanging="360"/>
+      </w:pPr>
+      <w:rPr>
+        <w:rFonts w:ascii="Wingdings" w:hAnsi="Wingdings" w:hint="default"/>
+      </w:rPr>
+    </w:lvl>
+  </w:abstractNum>
+  <w:abstractNum w:abstractNumId="2" w15:restartNumberingAfterBreak="0">
+    <w:nsid w:val="27D370EE"/>
+    <w:multiLevelType w:val="hybridMultilevel"/>
+    <w:tmpl w:val="7CEE1DD4"/>
+    <w:lvl w:ilvl="0" w:tplc="04090001">
+      <w:start w:val="1"/>
+      <w:numFmt w:val="bullet"/>
+      <w:lvlText w:val=""/>
+      <w:lvlJc w:val="left"/>
+      <w:pPr>
+        <w:ind w:left="720" w:hanging="360"/>
+      </w:pPr>
+      <w:rPr>
+        <w:rFonts w:ascii="Symbol" w:hAnsi="Symbol" w:hint="default"/>
+      </w:rPr>
+    </w:lvl>
+    <w:lvl w:ilvl="1" w:tplc="04090003" w:tentative="1">
+      <w:start w:val="1"/>
+      <w:numFmt w:val="bullet"/>
+      <w:lvlText w:val="o"/>
+      <w:lvlJc w:val="left"/>
+      <w:pPr>
+        <w:ind w:left="1440" w:hanging="360"/>
+      </w:pPr>
+      <w:rPr>
+        <w:rFonts w:ascii="Courier New" w:hAnsi="Courier New" w:cs="Courier New" w:hint="default"/>
+      </w:rPr>
+    </w:lvl>
+    <w:lvl w:ilvl="2" w:tplc="04090005" w:tentative="1">
+      <w:start w:val="1"/>
+      <w:numFmt w:val="bullet"/>
+      <w:lvlText w:val=""/>
+      <w:lvlJc w:val="left"/>
+      <w:pPr>
+        <w:ind w:left="2160" w:hanging="360"/>
+      </w:pPr>
+      <w:rPr>
+        <w:rFonts w:ascii="Wingdings" w:hAnsi="Wingdings" w:hint="default"/>
+      </w:rPr>
+    </w:lvl>
+    <w:lvl w:ilvl="3" w:tplc="04090001" w:tentative="1">
+      <w:start w:val="1"/>
+      <w:numFmt w:val="bullet"/>
+      <w:lvlText w:val=""/>
+      <w:lvlJc w:val="left"/>
+      <w:pPr>
+        <w:ind w:left="2880" w:hanging="360"/>
+      </w:pPr>
+      <w:rPr>
+        <w:rFonts w:ascii="Symbol" w:hAnsi="Symbol" w:hint="default"/>
+      </w:rPr>
+    </w:lvl>
+    <w:lvl w:ilvl="4" w:tplc="04090003" w:tentative="1">
+      <w:start w:val="1"/>
+      <w:numFmt w:val="bullet"/>
+      <w:lvlText w:val="o"/>
+      <w:lvlJc w:val="left"/>
+      <w:pPr>
+        <w:ind w:left="3600" w:hanging="360"/>
+      </w:pPr>
+      <w:rPr>
+        <w:rFonts w:ascii="Courier New" w:hAnsi="Courier New" w:cs="Courier New" w:hint="default"/>
+      </w:rPr>
+    </w:lvl>
+    <w:lvl w:ilvl="5" w:tplc="04090005" w:tentative="1">
+      <w:start w:val="1"/>
+      <w:numFmt w:val="bullet"/>
+      <w:lvlText w:val=""/>
+      <w:lvlJc w:val="left"/>
+      <w:pPr>
+        <w:ind w:left="4320" w:hanging="360"/>
+      </w:pPr>
+      <w:rPr>
+        <w:rFonts w:ascii="Wingdings" w:hAnsi="Wingdings" w:hint="default"/>
+      </w:rPr>
+    </w:lvl>
+    <w:lvl w:ilvl="6" w:tplc="04090001" w:tentative="1">
+      <w:start w:val="1"/>
+      <w:numFmt w:val="bullet"/>
+      <w:lvlText w:val=""/>
+      <w:lvlJc w:val="left"/>
+      <w:pPr>
+        <w:ind w:left="5040" w:hanging="360"/>
+      </w:pPr>
+      <w:rPr>
+        <w:rFonts w:ascii="Symbol" w:hAnsi="Symbol" w:hint="default"/>
+      </w:rPr>
+    </w:lvl>
+    <w:lvl w:ilvl="7" w:tplc="04090003" w:tentative="1">
+      <w:start w:val="1"/>
+      <w:numFmt w:val="bullet"/>
+      <w:lvlText w:val="o"/>
+      <w:lvlJc w:val="left"/>
+      <w:pPr>
+        <w:ind w:left="5760" w:hanging="360"/>
+      </w:pPr>
+      <w:rPr>
+        <w:rFonts w:ascii="Courier New" w:hAnsi="Courier New" w:cs="Courier New" w:hint="default"/>
+      </w:rPr>
+    </w:lvl>
+    <w:lvl w:ilvl="8" w:tplc="04090005" w:tentative="1">
+      <w:start w:val="1"/>
+      <w:numFmt w:val="bullet"/>
+      <w:lvlText w:val=""/>
+      <w:lvlJc w:val="left"/>
+      <w:pPr>
+        <w:ind w:left="6480" w:hanging="360"/>
+      </w:pPr>
+      <w:rPr>
+        <w:rFonts w:ascii="Wingdings" w:hAnsi="Wingdings" w:hint="default"/>
+      </w:rPr>
+    </w:lvl>
+  </w:abstractNum>
+  <w:abstractNum w:abstractNumId="3" w15:restartNumberingAfterBreak="0">
+    <w:nsid w:val="294D1B7C"/>
+    <w:multiLevelType w:val="hybridMultilevel"/>
+    <w:tmpl w:val="21B22222"/>
+    <w:lvl w:ilvl="0" w:tplc="04090001">
+      <w:start w:val="1"/>
+      <w:numFmt w:val="bullet"/>
+      <w:lvlText w:val=""/>
+      <w:lvlJc w:val="left"/>
+      <w:pPr>
+        <w:ind w:left="720" w:hanging="360"/>
+      </w:pPr>
+      <w:rPr>
+        <w:rFonts w:ascii="Symbol" w:hAnsi="Symbol" w:hint="default"/>
+      </w:rPr>
+    </w:lvl>
+    <w:lvl w:ilvl="1" w:tplc="04090003" w:tentative="1">
+      <w:start w:val="1"/>
+      <w:numFmt w:val="bullet"/>
+      <w:lvlText w:val="o"/>
+      <w:lvlJc w:val="left"/>
+      <w:pPr>
+        <w:ind w:left="1440" w:hanging="360"/>
+      </w:pPr>
+      <w:rPr>
+        <w:rFonts w:ascii="Courier New" w:hAnsi="Courier New" w:cs="Courier New" w:hint="default"/>
+      </w:rPr>
+    </w:lvl>
+    <w:lvl w:ilvl="2" w:tplc="04090005" w:tentative="1">
+      <w:start w:val="1"/>
+      <w:numFmt w:val="bullet"/>
+      <w:lvlText w:val=""/>
+      <w:lvlJc w:val="left"/>
+      <w:pPr>
+        <w:ind w:left="2160" w:hanging="360"/>
+      </w:pPr>
+      <w:rPr>
+        <w:rFonts w:ascii="Wingdings" w:hAnsi="Wingdings" w:hint="default"/>
+      </w:rPr>
+    </w:lvl>
+    <w:lvl w:ilvl="3" w:tplc="04090001" w:tentative="1">
+      <w:start w:val="1"/>
+      <w:numFmt w:val="bullet"/>
+      <w:lvlText w:val=""/>
+      <w:lvlJc w:val="left"/>
+      <w:pPr>
+        <w:ind w:left="2880" w:hanging="360"/>
+      </w:pPr>
+      <w:rPr>
+        <w:rFonts w:ascii="Symbol" w:hAnsi="Symbol" w:hint="default"/>
+      </w:rPr>
+    </w:lvl>
+    <w:lvl w:ilvl="4" w:tplc="04090003" w:tentative="1">
+      <w:start w:val="1"/>
+      <w:numFmt w:val="bullet"/>
+      <w:lvlText w:val="o"/>
+      <w:lvlJc w:val="left"/>
+      <w:pPr>
+        <w:ind w:left="3600" w:hanging="360"/>
+      </w:pPr>
+      <w:rPr>
+        <w:rFonts w:ascii="Courier New" w:hAnsi="Courier New" w:cs="Courier New" w:hint="default"/>
+      </w:rPr>
+    </w:lvl>
+    <w:lvl w:ilvl="5" w:tplc="04090005" w:tentative="1">
+      <w:start w:val="1"/>
+      <w:numFmt w:val="bullet"/>
+      <w:lvlText w:val=""/>
+      <w:lvlJc w:val="left"/>
+      <w:pPr>
+        <w:ind w:left="4320" w:hanging="360"/>
+      </w:pPr>
+      <w:rPr>
+        <w:rFonts w:ascii="Wingdings" w:hAnsi="Wingdings" w:hint="default"/>
+      </w:rPr>
+    </w:lvl>
+    <w:lvl w:ilvl="6" w:tplc="04090001" w:tentative="1">
+      <w:start w:val="1"/>
+      <w:numFmt w:val="bullet"/>
+      <w:lvlText w:val=""/>
+      <w:lvlJc w:val="left"/>
+      <w:pPr>
+        <w:ind w:left="5040" w:hanging="360"/>
+      </w:pPr>
+      <w:rPr>
+        <w:rFonts w:ascii="Symbol" w:hAnsi="Symbol" w:hint="default"/>
+      </w:rPr>
+    </w:lvl>
+    <w:lvl w:ilvl="7" w:tplc="04090003" w:tentative="1">
+      <w:start w:val="1"/>
+      <w:numFmt w:val="bullet"/>
+      <w:lvlText w:val="o"/>
+      <w:lvlJc w:val="left"/>
+      <w:pPr>
+        <w:ind w:left="5760" w:hanging="360"/>
+      </w:pPr>
+      <w:rPr>
+        <w:rFonts w:ascii="Courier New" w:hAnsi="Courier New" w:cs="Courier New" w:hint="default"/>
+      </w:rPr>
+    </w:lvl>
+    <w:lvl w:ilvl="8" w:tplc="04090005" w:tentative="1">
+      <w:start w:val="1"/>
+      <w:numFmt w:val="bullet"/>
+      <w:lvlText w:val=""/>
+      <w:lvlJc w:val="left"/>
+      <w:pPr>
+        <w:ind w:left="6480" w:hanging="360"/>
+      </w:pPr>
+      <w:rPr>
+        <w:rFonts w:ascii="Wingdings" w:hAnsi="Wingdings" w:hint="default"/>
+      </w:rPr>
+    </w:lvl>
+  </w:abstractNum>
+  <w:abstractNum w:abstractNumId="4" w15:restartNumberingAfterBreak="0">
+    <w:nsid w:val="422B1F33"/>
+    <w:multiLevelType w:val="hybridMultilevel"/>
+    <w:tmpl w:val="3E20C90A"/>
+    <w:lvl w:ilvl="0" w:tplc="04090001">
+      <w:start w:val="1"/>
+      <w:numFmt w:val="bullet"/>
+      <w:lvlText w:val=""/>
+      <w:lvlJc w:val="left"/>
+      <w:pPr>
+        <w:ind w:left="720" w:hanging="360"/>
+      </w:pPr>
+      <w:rPr>
+        <w:rFonts w:ascii="Symbol" w:hAnsi="Symbol" w:hint="default"/>
+      </w:rPr>
+    </w:lvl>
+    <w:lvl w:ilvl="1" w:tplc="04090003" w:tentative="1">
+      <w:start w:val="1"/>
+      <w:numFmt w:val="bullet"/>
+      <w:lvlText w:val="o"/>
+      <w:lvlJc w:val="left"/>
+      <w:pPr>
+        <w:ind w:left="1440" w:hanging="360"/>
+      </w:pPr>
+      <w:rPr>
+        <w:rFonts w:ascii="Courier New" w:hAnsi="Courier New" w:cs="Courier New" w:hint="default"/>
+      </w:rPr>
+    </w:lvl>
+    <w:lvl w:ilvl="2" w:tplc="04090005" w:tentative="1">
+      <w:start w:val="1"/>
+      <w:numFmt w:val="bullet"/>
+      <w:lvlText w:val=""/>
+      <w:lvlJc w:val="left"/>
+      <w:pPr>
+        <w:ind w:left="2160" w:hanging="360"/>
+      </w:pPr>
+      <w:rPr>
+        <w:rFonts w:ascii="Wingdings" w:hAnsi="Wingdings" w:hint="default"/>
+      </w:rPr>
+    </w:lvl>
+    <w:lvl w:ilvl="3" w:tplc="04090001" w:tentative="1">
+      <w:start w:val="1"/>
+      <w:numFmt w:val="bullet"/>
+      <w:lvlText w:val=""/>
+      <w:lvlJc w:val="left"/>
+      <w:pPr>
+        <w:ind w:left="2880" w:hanging="360"/>
+      </w:pPr>
+      <w:rPr>
+        <w:rFonts w:ascii="Symbol" w:hAnsi="Symbol" w:hint="default"/>
+      </w:rPr>
+    </w:lvl>
+    <w:lvl w:ilvl="4" w:tplc="04090003" w:tentative="1">
+      <w:start w:val="1"/>
+      <w:numFmt w:val="bullet"/>
+      <w:lvlText w:val="o"/>
+      <w:lvlJc w:val="left"/>
+      <w:pPr>
+        <w:ind w:left="3600" w:hanging="360"/>
+      </w:pPr>
+      <w:rPr>
+        <w:rFonts w:ascii="Courier New" w:hAnsi="Courier New" w:cs="Courier New" w:hint="default"/>
+      </w:rPr>
+    </w:lvl>
+    <w:lvl w:ilvl="5" w:tplc="04090005" w:tentative="1">
+      <w:start w:val="1"/>
+      <w:numFmt w:val="bullet"/>
+      <w:lvlText w:val=""/>
+      <w:lvlJc w:val="left"/>
+      <w:pPr>
+        <w:ind w:left="4320" w:hanging="360"/>
+      </w:pPr>
+      <w:rPr>
+        <w:rFonts w:ascii="Wingdings" w:hAnsi="Wingdings" w:hint="default"/>
+      </w:rPr>
+    </w:lvl>
+    <w:lvl w:ilvl="6" w:tplc="04090001" w:tentative="1">
+      <w:start w:val="1"/>
+      <w:numFmt w:val="bullet"/>
+      <w:lvlText w:val=""/>
+      <w:lvlJc w:val="left"/>
+      <w:pPr>
+        <w:ind w:left="5040" w:hanging="360"/>
+      </w:pPr>
+      <w:rPr>
+        <w:rFonts w:ascii="Symbol" w:hAnsi="Symbol" w:hint="default"/>
+      </w:rPr>
+    </w:lvl>
+    <w:lvl w:ilvl="7" w:tplc="04090003" w:tentative="1">
+      <w:start w:val="1"/>
+      <w:numFmt w:val="bullet"/>
+      <w:lvlText w:val="o"/>
+      <w:lvlJc w:val="left"/>
+      <w:pPr>
+        <w:ind w:left="5760" w:hanging="360"/>
+      </w:pPr>
+      <w:rPr>
+        <w:rFonts w:ascii="Courier New" w:hAnsi="Courier New" w:cs="Courier New" w:hint="default"/>
+      </w:rPr>
+    </w:lvl>
+    <w:lvl w:ilvl="8" w:tplc="04090005" w:tentative="1">
+      <w:start w:val="1"/>
+      <w:numFmt w:val="bullet"/>
+      <w:lvlText w:val=""/>
+      <w:lvlJc w:val="left"/>
+      <w:pPr>
+        <w:ind w:left="6480" w:hanging="360"/>
+      </w:pPr>
+      <w:rPr>
+        <w:rFonts w:ascii="Wingdings" w:hAnsi="Wingdings" w:hint="default"/>
+      </w:rPr>
+    </w:lvl>
+  </w:abstractNum>
+  <w:abstractNum w:abstractNumId="5" w15:restartNumberingAfterBreak="0">
+    <w:nsid w:val="48F47D1F"/>
+    <w:multiLevelType w:val="hybridMultilevel"/>
+    <w:tmpl w:val="AE2202E0"/>
+    <w:lvl w:ilvl="0" w:tplc="04090001">
+      <w:start w:val="1"/>
+      <w:numFmt w:val="bullet"/>
+      <w:lvlText w:val=""/>
+      <w:lvlJc w:val="left"/>
+      <w:pPr>
+        <w:ind w:left="720" w:hanging="360"/>
+      </w:pPr>
+      <w:rPr>
+        <w:rFonts w:ascii="Symbol" w:hAnsi="Symbol" w:hint="default"/>
+      </w:rPr>
+    </w:lvl>
+    <w:lvl w:ilvl="1" w:tplc="04090003" w:tentative="1">
+      <w:start w:val="1"/>
+      <w:numFmt w:val="bullet"/>
+      <w:lvlText w:val="o"/>
+      <w:lvlJc w:val="left"/>
+      <w:pPr>
+        <w:ind w:left="1440" w:hanging="360"/>
+      </w:pPr>
+      <w:rPr>
+        <w:rFonts w:ascii="Courier New" w:hAnsi="Courier New" w:cs="Courier New" w:hint="default"/>
+      </w:rPr>
+    </w:lvl>
+    <w:lvl w:ilvl="2" w:tplc="04090005" w:tentative="1">
+      <w:start w:val="1"/>
+      <w:numFmt w:val="bullet"/>
+      <w:lvlText w:val=""/>
+      <w:lvlJc w:val="left"/>
+      <w:pPr>
+        <w:ind w:left="2160" w:hanging="360"/>
+      </w:pPr>
+      <w:rPr>
+        <w:rFonts w:ascii="Wingdings" w:hAnsi="Wingdings" w:hint="default"/>
+      </w:rPr>
+    </w:lvl>
+    <w:lvl w:ilvl="3" w:tplc="04090001" w:tentative="1">
+      <w:start w:val="1"/>
+      <w:numFmt w:val="bullet"/>
+      <w:lvlText w:val=""/>
+      <w:lvlJc w:val="left"/>
+      <w:pPr>
+        <w:ind w:left="2880" w:hanging="360"/>
+      </w:pPr>
+      <w:rPr>
+        <w:rFonts w:ascii="Symbol" w:hAnsi="Symbol" w:hint="default"/>
+      </w:rPr>
+    </w:lvl>
+    <w:lvl w:ilvl="4" w:tplc="04090003" w:tentative="1">
+      <w:start w:val="1"/>
+      <w:numFmt w:val="bullet"/>
+      <w:lvlText w:val="o"/>
+      <w:lvlJc w:val="left"/>
+      <w:pPr>
+        <w:ind w:left="3600" w:hanging="360"/>
+      </w:pPr>
+      <w:rPr>
+        <w:rFonts w:ascii="Courier New" w:hAnsi="Courier New" w:cs="Courier New" w:hint="default"/>
+      </w:rPr>
+    </w:lvl>
+    <w:lvl w:ilvl="5" w:tplc="04090005" w:tentative="1">
+      <w:start w:val="1"/>
+      <w:numFmt w:val="bullet"/>
+      <w:lvlText w:val=""/>
+      <w:lvlJc w:val="left"/>
+      <w:pPr>
+        <w:ind w:left="4320" w:hanging="360"/>
+      </w:pPr>
+      <w:rPr>
+        <w:rFonts w:ascii="Wingdings" w:hAnsi="Wingdings" w:hint="default"/>
+      </w:rPr>
+    </w:lvl>
+    <w:lvl w:ilvl="6" w:tplc="04090001" w:tentative="1">
+      <w:start w:val="1"/>
+      <w:numFmt w:val="bullet"/>
+      <w:lvlText w:val=""/>
+      <w:lvlJc w:val="left"/>
+      <w:pPr>
+        <w:ind w:left="5040" w:hanging="360"/>
+      </w:pPr>
+      <w:rPr>
+        <w:rFonts w:ascii="Symbol" w:hAnsi="Symbol" w:hint="default"/>
+      </w:rPr>
+    </w:lvl>
+    <w:lvl w:ilvl="7" w:tplc="04090003" w:tentative="1">
+      <w:start w:val="1"/>
+      <w:numFmt w:val="bullet"/>
+      <w:lvlText w:val="o"/>
+      <w:lvlJc w:val="left"/>
+      <w:pPr>
+        <w:ind w:left="5760" w:hanging="360"/>
+      </w:pPr>
+      <w:rPr>
+        <w:rFonts w:ascii="Courier New" w:hAnsi="Courier New" w:cs="Courier New" w:hint="default"/>
+      </w:rPr>
+    </w:lvl>
+    <w:lvl w:ilvl="8" w:tplc="04090005" w:tentative="1">
+      <w:start w:val="1"/>
+      <w:numFmt w:val="bullet"/>
+      <w:lvlText w:val=""/>
+      <w:lvlJc w:val="left"/>
+      <w:pPr>
+        <w:ind w:left="6480" w:hanging="360"/>
+      </w:pPr>
+      <w:rPr>
+        <w:rFonts w:ascii="Wingdings" w:hAnsi="Wingdings" w:hint="default"/>
+      </w:rPr>
+    </w:lvl>
+  </w:abstractNum>
+  <w:abstractNum w:abstractNumId="6" w15:restartNumberingAfterBreak="0">
+    <w:nsid w:val="5EDB4AE6"/>
+    <w:multiLevelType w:val="hybridMultilevel"/>
+    <w:tmpl w:val="6346E824"/>
+    <w:lvl w:ilvl="0" w:tplc="04090001">
+      <w:start w:val="1"/>
+      <w:numFmt w:val="bullet"/>
+      <w:lvlText w:val=""/>
+      <w:lvlJc w:val="left"/>
+      <w:pPr>
+        <w:ind w:left="720" w:hanging="360"/>
+      </w:pPr>
+      <w:rPr>
+        <w:rFonts w:ascii="Symbol" w:hAnsi="Symbol" w:hint="default"/>
+      </w:rPr>
+    </w:lvl>
+    <w:lvl w:ilvl="1" w:tplc="04090003" w:tentative="1">
+      <w:start w:val="1"/>
+      <w:numFmt w:val="bullet"/>
+      <w:lvlText w:val="o"/>
+      <w:lvlJc w:val="left"/>
+      <w:pPr>
+        <w:ind w:left="1440" w:hanging="360"/>
+      </w:pPr>
+      <w:rPr>
+        <w:rFonts w:ascii="Courier New" w:hAnsi="Courier New" w:cs="Courier New" w:hint="default"/>
+      </w:rPr>
+    </w:lvl>
+    <w:lvl w:ilvl="2" w:tplc="04090005" w:tentative="1">
+      <w:start w:val="1"/>
+      <w:numFmt w:val="bullet"/>
+      <w:lvlText w:val=""/>
+      <w:lvlJc w:val="left"/>
+      <w:pPr>
+        <w:ind w:left="2160" w:hanging="360"/>
+      </w:pPr>
+      <w:rPr>
+        <w:rFonts w:ascii="Wingdings" w:hAnsi="Wingdings" w:hint="default"/>
+      </w:rPr>
+    </w:lvl>
+    <w:lvl w:ilvl="3" w:tplc="04090001" w:tentative="1">
+      <w:start w:val="1"/>
+      <w:numFmt w:val="bullet"/>
+      <w:lvlText w:val=""/>
+      <w:lvlJc w:val="left"/>
+      <w:pPr>
+        <w:ind w:left="2880" w:hanging="360"/>
+      </w:pPr>
+      <w:rPr>
+        <w:rFonts w:ascii="Symbol" w:hAnsi="Symbol" w:hint="default"/>
+      </w:rPr>
+    </w:lvl>
+    <w:lvl w:ilvl="4" w:tplc="04090003" w:tentative="1">
+      <w:start w:val="1"/>
+      <w:numFmt w:val="bullet"/>
+      <w:lvlText w:val="o"/>
+      <w:lvlJc w:val="left"/>
+      <w:pPr>
+        <w:ind w:left="3600" w:hanging="360"/>
+      </w:pPr>
+      <w:rPr>
+        <w:rFonts w:ascii="Courier New" w:hAnsi="Courier New" w:cs="Courier New" w:hint="default"/>
+      </w:rPr>
+    </w:lvl>
+    <w:lvl w:ilvl="5" w:tplc="04090005" w:tentative="1">
+      <w:start w:val="1"/>
+      <w:numFmt w:val="bullet"/>
+      <w:lvlText w:val=""/>
+      <w:lvlJc w:val="left"/>
+      <w:pPr>
+        <w:ind w:left="4320" w:hanging="360"/>
+      </w:pPr>
+      <w:rPr>
+        <w:rFonts w:ascii="Wingdings" w:hAnsi="Wingdings" w:hint="default"/>
+      </w:rPr>
+    </w:lvl>
+    <w:lvl w:ilvl="6" w:tplc="04090001" w:tentative="1">
+      <w:start w:val="1"/>
+      <w:numFmt w:val="bullet"/>
+      <w:lvlText w:val=""/>
+      <w:lvlJc w:val="left"/>
+      <w:pPr>
+        <w:ind w:left="5040" w:hanging="360"/>
+      </w:pPr>
+      <w:rPr>
+        <w:rFonts w:ascii="Symbol" w:hAnsi="Symbol" w:hint="default"/>
+      </w:rPr>
+    </w:lvl>
+    <w:lvl w:ilvl="7" w:tplc="04090003" w:tentative="1">
+      <w:start w:val="1"/>
+      <w:numFmt w:val="bullet"/>
+      <w:lvlText w:val="o"/>
+      <w:lvlJc w:val="left"/>
+      <w:pPr>
+        <w:ind w:left="5760" w:hanging="360"/>
+      </w:pPr>
+      <w:rPr>
+        <w:rFonts w:ascii="Courier New" w:hAnsi="Courier New" w:cs="Courier New" w:hint="default"/>
+      </w:rPr>
+    </w:lvl>
+    <w:lvl w:ilvl="8" w:tplc="04090005" w:tentative="1">
+      <w:start w:val="1"/>
+      <w:numFmt w:val="bullet"/>
+      <w:lvlText w:val=""/>
+      <w:lvlJc w:val="left"/>
+      <w:pPr>
+        <w:ind w:left="6480" w:hanging="360"/>
+      </w:pPr>
+      <w:rPr>
+        <w:rFonts w:ascii="Wingdings" w:hAnsi="Wingdings" w:hint="default"/>
+      </w:rPr>
+    </w:lvl>
+  </w:abstractNum>
+  <w:abstractNum w:abstractNumId="7" w15:restartNumberingAfterBreak="0">
+    <w:nsid w:val="69507324"/>
+    <w:multiLevelType w:val="hybridMultilevel"/>
+    <w:tmpl w:val="10166184"/>
+    <w:lvl w:ilvl="0" w:tplc="04090001">
+      <w:start w:val="1"/>
+      <w:numFmt w:val="bullet"/>
+      <w:lvlText w:val=""/>
+      <w:lvlJc w:val="left"/>
+      <w:pPr>
+        <w:ind w:left="720" w:hanging="360"/>
+      </w:pPr>
+      <w:rPr>
+        <w:rFonts w:ascii="Symbol" w:hAnsi="Symbol" w:hint="default"/>
+      </w:rPr>
+    </w:lvl>
+    <w:lvl w:ilvl="1" w:tplc="04090003" w:tentative="1">
+      <w:start w:val="1"/>
+      <w:numFmt w:val="bullet"/>
+      <w:lvlText w:val="o"/>
+      <w:lvlJc w:val="left"/>
+      <w:pPr>
+        <w:ind w:left="1440" w:hanging="360"/>
+      </w:pPr>
+      <w:rPr>
+        <w:rFonts w:ascii="Courier New" w:hAnsi="Courier New" w:cs="Courier New" w:hint="default"/>
+      </w:rPr>
+    </w:lvl>
+    <w:lvl w:ilvl="2" w:tplc="04090005" w:tentative="1">
+      <w:start w:val="1"/>
+      <w:numFmt w:val="bullet"/>
+      <w:lvlText w:val=""/>
+      <w:lvlJc w:val="left"/>
+      <w:pPr>
+        <w:ind w:left="2160" w:hanging="360"/>
+      </w:pPr>
+      <w:rPr>
+        <w:rFonts w:ascii="Wingdings" w:hAnsi="Wingdings" w:hint="default"/>
+      </w:rPr>
+    </w:lvl>
+    <w:lvl w:ilvl="3" w:tplc="04090001" w:tentative="1">
+      <w:start w:val="1"/>
+      <w:numFmt w:val="bullet"/>
+      <w:lvlText w:val=""/>
+      <w:lvlJc w:val="left"/>
+      <w:pPr>
+        <w:ind w:left="2880" w:hanging="360"/>
+      </w:pPr>
+      <w:rPr>
+        <w:rFonts w:ascii="Symbol" w:hAnsi="Symbol" w:hint="default"/>
+      </w:rPr>
+    </w:lvl>
+    <w:lvl w:ilvl="4" w:tplc="04090003" w:tentative="1">
+      <w:start w:val="1"/>
+      <w:numFmt w:val="bullet"/>
+      <w:lvlText w:val="o"/>
+      <w:lvlJc w:val="left"/>
+      <w:pPr>
+        <w:ind w:left="3600" w:hanging="360"/>
+      </w:pPr>
+      <w:rPr>
+        <w:rFonts w:ascii="Courier New" w:hAnsi="Courier New" w:cs="Courier New" w:hint="default"/>
+      </w:rPr>
+    </w:lvl>
+    <w:lvl w:ilvl="5" w:tplc="04090005" w:tentative="1">
+      <w:start w:val="1"/>
+      <w:numFmt w:val="bullet"/>
+      <w:lvlText w:val=""/>
+      <w:lvlJc w:val="left"/>
+      <w:pPr>
+        <w:ind w:left="4320" w:hanging="360"/>
+      </w:pPr>
+      <w:rPr>
+        <w:rFonts w:ascii="Wingdings" w:hAnsi="Wingdings" w:hint="default"/>
+      </w:rPr>
+    </w:lvl>
+    <w:lvl w:ilvl="6" w:tplc="04090001" w:tentative="1">
+      <w:start w:val="1"/>
+      <w:numFmt w:val="bullet"/>
+      <w:lvlText w:val=""/>
+      <w:lvlJc w:val="left"/>
+      <w:pPr>
+        <w:ind w:left="5040" w:hanging="360"/>
+      </w:pPr>
+      <w:rPr>
+        <w:rFonts w:ascii="Symbol" w:hAnsi="Symbol" w:hint="default"/>
+      </w:rPr>
+    </w:lvl>
+    <w:lvl w:ilvl="7" w:tplc="04090003" w:tentative="1">
+      <w:start w:val="1"/>
+      <w:numFmt w:val="bullet"/>
+      <w:lvlText w:val="o"/>
+      <w:lvlJc w:val="left"/>
+      <w:pPr>
+        <w:ind w:left="5760" w:hanging="360"/>
+      </w:pPr>
+      <w:rPr>
+        <w:rFonts w:ascii="Courier New" w:hAnsi="Courier New" w:cs="Courier New" w:hint="default"/>
+      </w:rPr>
+    </w:lvl>
+    <w:lvl w:ilvl="8" w:tplc="04090005" w:tentative="1">
+      <w:start w:val="1"/>
+      <w:numFmt w:val="bullet"/>
+      <w:lvlText w:val=""/>
+      <w:lvlJc w:val="left"/>
+      <w:pPr>
+        <w:ind w:left="6480" w:hanging="360"/>
+      </w:pPr>
+      <w:rPr>
+        <w:rFonts w:ascii="Wingdings" w:hAnsi="Wingdings" w:hint="default"/>
+      </w:rPr>
+    </w:lvl>
+  </w:abstractNum>
+  <w:abstractNum w:abstractNumId="8" w15:restartNumberingAfterBreak="0">
+    <w:nsid w:val="74F36E30"/>
+    <w:multiLevelType w:val="hybridMultilevel"/>
+    <w:tmpl w:val="49AA6BCC"/>
+    <w:lvl w:ilvl="0" w:tplc="04090001">
+      <w:start w:val="1"/>
+      <w:numFmt w:val="bullet"/>
+      <w:lvlText w:val=""/>
+      <w:lvlJc w:val="left"/>
+      <w:pPr>
+        <w:ind w:left="720" w:hanging="360"/>
+      </w:pPr>
+      <w:rPr>
+        <w:rFonts w:ascii="Symbol" w:hAnsi="Symbol" w:hint="default"/>
+      </w:rPr>
+    </w:lvl>
+    <w:lvl w:ilvl="1" w:tplc="04090003" w:tentative="1">
+      <w:start w:val="1"/>
+      <w:numFmt w:val="bullet"/>
+      <w:lvlText w:val="o"/>
+      <w:lvlJc w:val="left"/>
+      <w:pPr>
+        <w:ind w:left="1440" w:hanging="360"/>
+      </w:pPr>
+      <w:rPr>
+        <w:rFonts w:ascii="Courier New" w:hAnsi="Courier New" w:cs="Courier New" w:hint="default"/>
+      </w:rPr>
+    </w:lvl>
+    <w:lvl w:ilvl="2" w:tplc="04090005" w:tentative="1">
+      <w:start w:val="1"/>
+      <w:numFmt w:val="bullet"/>
+      <w:lvlText w:val=""/>
+      <w:lvlJc w:val="left"/>
+      <w:pPr>
+        <w:ind w:left="2160" w:hanging="360"/>
+      </w:pPr>
+      <w:rPr>
+        <w:rFonts w:ascii="Wingdings" w:hAnsi="Wingdings" w:hint="default"/>
+      </w:rPr>
+    </w:lvl>
+    <w:lvl w:ilvl="3" w:tplc="04090001" w:tentative="1">
+      <w:start w:val="1"/>
+      <w:numFmt w:val="bullet"/>
+      <w:lvlText w:val=""/>
+      <w:lvlJc w:val="left"/>
+      <w:pPr>
+        <w:ind w:left="2880" w:hanging="360"/>
+      </w:pPr>
+      <w:rPr>
+        <w:rFonts w:ascii="Symbol" w:hAnsi="Symbol" w:hint="default"/>
+      </w:rPr>
+    </w:lvl>
+    <w:lvl w:ilvl="4" w:tplc="04090003" w:tentative="1">
+      <w:start w:val="1"/>
+      <w:numFmt w:val="bullet"/>
+      <w:lvlText w:val="o"/>
+      <w:lvlJc w:val="left"/>
+      <w:pPr>
+        <w:ind w:left="3600" w:hanging="360"/>
+      </w:pPr>
+      <w:rPr>
+        <w:rFonts w:ascii="Courier New" w:hAnsi="Courier New" w:cs="Courier New" w:hint="default"/>
+      </w:rPr>
+    </w:lvl>
+    <w:lvl w:ilvl="5" w:tplc="04090005" w:tentative="1">
+      <w:start w:val="1"/>
+      <w:numFmt w:val="bullet"/>
+      <w:lvlText w:val=""/>
+      <w:lvlJc w:val="left"/>
+      <w:pPr>
+        <w:ind w:left="4320" w:hanging="360"/>
+      </w:pPr>
+      <w:rPr>
+        <w:rFonts w:ascii="Wingdings" w:hAnsi="Wingdings" w:hint="default"/>
+      </w:rPr>
+    </w:lvl>
+    <w:lvl w:ilvl="6" w:tplc="04090001" w:tentative="1">
+      <w:start w:val="1"/>
+      <w:numFmt w:val="bullet"/>
+      <w:lvlText w:val=""/>
+      <w:lvlJc w:val="left"/>
+      <w:pPr>
+        <w:ind w:left="5040" w:hanging="360"/>
+      </w:pPr>
+      <w:rPr>
+        <w:rFonts w:ascii="Symbol" w:hAnsi="Symbol" w:hint="default"/>
+      </w:rPr>
+    </w:lvl>
+    <w:lvl w:ilvl="7" w:tplc="04090003" w:tentative="1">
+      <w:start w:val="1"/>
+      <w:numFmt w:val="bullet"/>
+      <w:lvlText w:val="o"/>
+      <w:lvlJc w:val="left"/>
+      <w:pPr>
+        <w:ind w:left="5760" w:hanging="360"/>
+      </w:pPr>
+      <w:rPr>
+        <w:rFonts w:ascii="Courier New" w:hAnsi="Courier New" w:cs="Courier New" w:hint="default"/>
+      </w:rPr>
+    </w:lvl>
+    <w:lvl w:ilvl="8" w:tplc="04090005" w:tentative="1">
+      <w:start w:val="1"/>
+      <w:numFmt w:val="bullet"/>
+      <w:lvlText w:val=""/>
+      <w:lvlJc w:val="left"/>
+      <w:pPr>
+        <w:ind w:left="6480" w:hanging="360"/>
+      </w:pPr>
+      <w:rPr>
+        <w:rFonts w:ascii="Wingdings" w:hAnsi="Wingdings" w:hint="default"/>
+      </w:rPr>
+    </w:lvl>
+  </w:abstractNum>
+  <w:abstractNum w:abstractNumId="9" w15:restartNumberingAfterBreak="0">
+    <w:nsid w:val="7CB92AFB"/>
+    <w:multiLevelType w:val="hybridMultilevel"/>
+    <w:tmpl w:val="26782038"/>
+    <w:lvl w:ilvl="0" w:tplc="04090001">
+      <w:start w:val="1"/>
+      <w:numFmt w:val="bullet"/>
+      <w:lvlText w:val=""/>
+      <w:lvlJc w:val="left"/>
+      <w:pPr>
+        <w:ind w:left="720" w:hanging="360"/>
+      </w:pPr>
+      <w:rPr>
+        <w:rFonts w:ascii="Symbol" w:hAnsi="Symbol" w:hint="default"/>
+      </w:rPr>
+    </w:lvl>
+    <w:lvl w:ilvl="1" w:tplc="04090003" w:tentative="1">
+      <w:start w:val="1"/>
+      <w:numFmt w:val="bullet"/>
+      <w:lvlText w:val="o"/>
+      <w:lvlJc w:val="left"/>
+      <w:pPr>
+        <w:ind w:left="1440" w:hanging="360"/>
+      </w:pPr>
+      <w:rPr>
+        <w:rFonts w:ascii="Courier New" w:hAnsi="Courier New" w:cs="Courier New" w:hint="default"/>
+      </w:rPr>
+    </w:lvl>
+    <w:lvl w:ilvl="2" w:tplc="04090005" w:tentative="1">
+      <w:start w:val="1"/>
+      <w:numFmt w:val="bullet"/>
+      <w:lvlText w:val=""/>
+      <w:lvlJc w:val="left"/>
+      <w:pPr>
+        <w:ind w:left="2160" w:hanging="360"/>
+      </w:pPr>
+      <w:rPr>
+        <w:rFonts w:ascii="Wingdings" w:hAnsi="Wingdings" w:hint="default"/>
+      </w:rPr>
+    </w:lvl>
+    <w:lvl w:ilvl="3" w:tplc="04090001" w:tentative="1">
+      <w:start w:val="1"/>
+      <w:numFmt w:val="bullet"/>
+      <w:lvlText w:val=""/>
+      <w:lvlJc w:val="left"/>
+      <w:pPr>
+        <w:ind w:left="2880" w:hanging="360"/>
+      </w:pPr>
+      <w:rPr>
+        <w:rFonts w:ascii="Symbol" w:hAnsi="Symbol" w:hint="default"/>
+      </w:rPr>
+    </w:lvl>
+    <w:lvl w:ilvl="4" w:tplc="04090003" w:tentative="1">
+      <w:start w:val="1"/>
+      <w:numFmt w:val="bullet"/>
+      <w:lvlText w:val="o"/>
+      <w:lvlJc w:val="left"/>
+      <w:pPr>
+        <w:ind w:left="3600" w:hanging="360"/>
+      </w:pPr>
+      <w:rPr>
+        <w:rFonts w:ascii="Courier New" w:hAnsi="Courier New" w:cs="Courier New" w:hint="default"/>
+      </w:rPr>
+    </w:lvl>
+    <w:lvl w:ilvl="5" w:tplc="04090005" w:tentative="1">
+      <w:start w:val="1"/>
+      <w:numFmt w:val="bullet"/>
+      <w:lvlText w:val=""/>
+      <w:lvlJc w:val="left"/>
+      <w:pPr>
+        <w:ind w:left="4320" w:hanging="360"/>
+      </w:pPr>
+      <w:rPr>
+        <w:rFonts w:ascii="Wingdings" w:hAnsi="Wingdings" w:hint="default"/>
+      </w:rPr>
+    </w:lvl>
+    <w:lvl w:ilvl="6" w:tplc="04090001" w:tentative="1">
+      <w:start w:val="1"/>
+      <w:numFmt w:val="bullet"/>
+      <w:lvlText w:val=""/>
+      <w:lvlJc w:val="left"/>
+      <w:pPr>
+        <w:ind w:left="5040" w:hanging="360"/>
+      </w:pPr>
+      <w:rPr>
+        <w:rFonts w:ascii="Symbol" w:hAnsi="Symbol" w:hint="default"/>
+      </w:rPr>
+    </w:lvl>
+    <w:lvl w:ilvl="7" w:tplc="04090003" w:tentative="1">
+      <w:start w:val="1"/>
+      <w:numFmt w:val="bullet"/>
+      <w:lvlText w:val="o"/>
+      <w:lvlJc w:val="left"/>
+      <w:pPr>
+        <w:ind w:left="5760" w:hanging="360"/>
+      </w:pPr>
+      <w:rPr>
+        <w:rFonts w:ascii="Courier New" w:hAnsi="Courier New" w:cs="Courier New" w:hint="default"/>
+      </w:rPr>
+    </w:lvl>
+    <w:lvl w:ilvl="8" w:tplc="04090005" w:tentative="1">
+      <w:start w:val="1"/>
+      <w:numFmt w:val="bullet"/>
+      <w:lvlText w:val=""/>
+      <w:lvlJc w:val="left"/>
+      <w:pPr>
+        <w:ind w:left="6480" w:hanging="360"/>
+      </w:pPr>
+      <w:rPr>
+        <w:rFonts w:ascii="Wingdings" w:hAnsi="Wingdings" w:hint="default"/>
+      </w:rPr>
+    </w:lvl>
+  </w:abstractNum>
+  <w:num w:numId="1">
+    <w:abstractNumId w:val="8"/>
+  </w:num>
+  <w:num w:numId="2">
+    <w:abstractNumId w:val="2"/>
+  </w:num>
+  <w:num w:numId="3">
+    <w:abstractNumId w:val="6"/>
+  </w:num>
+  <w:num w:numId="4">
+    <w:abstractNumId w:val="0"/>
+  </w:num>
+  <w:num w:numId="5">
+    <w:abstractNumId w:val="9"/>
+  </w:num>
+  <w:num w:numId="6">
+    <w:abstractNumId w:val="1"/>
+  </w:num>
+  <w:num w:numId="7">
+    <w:abstractNumId w:val="4"/>
+  </w:num>
+  <w:num w:numId="8">
+    <w:abstractNumId w:val="3"/>
+  </w:num>
+  <w:num w:numId="9">
+    <w:abstractNumId w:val="7"/>
+  </w:num>
+  <w:num w:numId="10">
+    <w:abstractNumId w:val="5"/>
+  </w:num>
+</w:numbering>
 </file>
 
 <file path=word/styles.xml><?xml version="1.0" encoding="utf-8"?>
@@ -6104,6 +8943,42 @@
       <w:ind w:left="220"/>
     </w:pPr>
   </w:style>
+  <w:style w:type="paragraph" w:styleId="ListParagraph">
+    <w:name w:val="List Paragraph"/>
+    <w:basedOn w:val="Normal"/>
+    <w:uiPriority w:val="34"/>
+    <w:qFormat/>
+    <w:rsid w:val="006E1D9E"/>
+    <w:pPr>
+      <w:ind w:left="720"/>
+      <w:contextualSpacing/>
+    </w:pPr>
+    <w:rPr>
+      <w:lang w:val="en-US"/>
+    </w:rPr>
+  </w:style>
+  <w:style w:type="table" w:styleId="TableGrid">
+    <w:name w:val="Table Grid"/>
+    <w:basedOn w:val="TableNormal"/>
+    <w:uiPriority w:val="39"/>
+    <w:rsid w:val="006E1D9E"/>
+    <w:pPr>
+      <w:spacing w:after="0" w:line="240" w:lineRule="auto"/>
+    </w:pPr>
+    <w:rPr>
+      <w:lang w:val="en-US"/>
+    </w:rPr>
+    <w:tblPr>
+      <w:tblBorders>
+        <w:top w:val="single" w:sz="4" w:space="0" w:color="auto"/>
+        <w:left w:val="single" w:sz="4" w:space="0" w:color="auto"/>
+        <w:bottom w:val="single" w:sz="4" w:space="0" w:color="auto"/>
+        <w:right w:val="single" w:sz="4" w:space="0" w:color="auto"/>
+        <w:insideH w:val="single" w:sz="4" w:space="0" w:color="auto"/>
+        <w:insideV w:val="single" w:sz="4" w:space="0" w:color="auto"/>
+      </w:tblBorders>
+    </w:tblPr>
+  </w:style>
 </w:styles>
 </file>
 
@@ -6426,7 +9301,7 @@
 </file>
 
 <file path=customXml/itemProps2.xml><?xml version="1.0" encoding="utf-8"?>
-<ds:datastoreItem xmlns:ds="http://schemas.openxmlformats.org/officeDocument/2006/customXml" ds:itemID="{80CAD1EC-8CC8-4516-8813-3809D532DA9A}">
+<ds:datastoreItem xmlns:ds="http://schemas.openxmlformats.org/officeDocument/2006/customXml" ds:itemID="{B0F87319-7A42-4625-8B88-3ECDFD93C99B}">
   <ds:schemaRefs>
     <ds:schemaRef ds:uri="http://schemas.openxmlformats.org/officeDocument/2006/bibliography"/>
   </ds:schemaRefs>

</xml_diff>